<commit_message>
commit back report. competences
</commit_message>
<xml_diff>
--- a/qwe.docx
+++ b/qwe.docx
@@ -4,23 +4,20 @@
   <w:body>
     <w:p>
       <w:pPr>
-        <w:spacing w:line="288" w:lineRule="auto"/>
         <w:jc w:val="center"/>
         <w:rPr>
-          <w:rFonts w:asciiTheme="minorHAnsi" w:hAnsiTheme="minorHAnsi" w:cstheme="minorHAnsi"/>
-          <w:sz w:val="28"/>
-          <w:szCs w:val="28"/>
+          <w:b/>
+          <w:sz w:val="32"/>
+          <w:szCs w:val="32"/>
           <w:lang w:val="en-US"/>
         </w:rPr>
       </w:pPr>
-      <w:bookmarkStart w:id="0" w:name="_GoBack"/>
-      <w:bookmarkEnd w:id="0"/>
       <w:proofErr w:type="gramStart"/>
       <w:r>
         <w:rPr>
-          <w:rFonts w:asciiTheme="minorHAnsi" w:hAnsiTheme="minorHAnsi" w:cstheme="minorHAnsi"/>
-          <w:sz w:val="28"/>
-          <w:szCs w:val="28"/>
+          <w:b/>
+          <w:sz w:val="32"/>
+          <w:szCs w:val="32"/>
           <w:lang w:val="en-US"/>
         </w:rPr>
         <w:t>#{</w:t>
@@ -29,27 +26,44 @@
       <w:proofErr w:type="gramEnd"/>
       <w:r>
         <w:rPr>
-          <w:rFonts w:asciiTheme="minorHAnsi" w:hAnsiTheme="minorHAnsi" w:cstheme="minorHAnsi"/>
-          <w:sz w:val="28"/>
-          <w:szCs w:val="28"/>
+          <w:b/>
+          <w:sz w:val="32"/>
+          <w:szCs w:val="32"/>
           <w:lang w:val="en-US"/>
         </w:rPr>
-        <w:t>getUniversityByExplanatoryNote</w:t>
-      </w:r>
-      <w:proofErr w:type="spellEnd"/>
-      <w:r>
-        <w:rPr>
-          <w:rFonts w:asciiTheme="minorHAnsi" w:hAnsiTheme="minorHAnsi" w:cstheme="minorHAnsi"/>
-          <w:sz w:val="28"/>
-          <w:szCs w:val="28"/>
+        <w:t>getUniversity</w:t>
+      </w:r>
+      <w:r>
+        <w:rPr>
+          <w:b/>
+          <w:sz w:val="32"/>
+          <w:szCs w:val="32"/>
           <w:lang w:val="en-US"/>
         </w:rPr>
+        <w:t>Name</w:t>
+      </w:r>
+      <w:r>
+        <w:rPr>
+          <w:b/>
+          <w:sz w:val="32"/>
+          <w:szCs w:val="32"/>
+          <w:lang w:val="en-US"/>
+        </w:rPr>
+        <w:t>ByExplanatoryNote</w:t>
+      </w:r>
+      <w:proofErr w:type="spellEnd"/>
+      <w:r>
+        <w:rPr>
+          <w:b/>
+          <w:sz w:val="32"/>
+          <w:szCs w:val="32"/>
+          <w:lang w:val="en-US"/>
+        </w:rPr>
         <w:t>}#</w:t>
       </w:r>
     </w:p>
     <w:p>
       <w:pPr>
-        <w:spacing w:line="288" w:lineRule="auto"/>
         <w:rPr>
           <w:b/>
           <w:sz w:val="28"/>
@@ -73,7 +87,6 @@
           </w:tcPr>
           <w:p>
             <w:pPr>
-              <w:spacing w:line="288" w:lineRule="auto"/>
               <w:rPr>
                 <w:i/>
               </w:rPr>
@@ -86,7 +99,6 @@
           </w:tcPr>
           <w:p>
             <w:pPr>
-              <w:spacing w:line="288" w:lineRule="auto"/>
               <w:ind w:left="-41"/>
               <w:rPr>
                 <w:b/>
@@ -105,7 +117,6 @@
           </w:p>
           <w:p>
             <w:pPr>
-              <w:spacing w:line="288" w:lineRule="auto"/>
               <w:ind w:left="-41"/>
               <w:rPr>
                 <w:sz w:val="28"/>
@@ -136,7 +147,7 @@
           </w:p>
           <w:p>
             <w:pPr>
-              <w:spacing w:before="120" w:line="288" w:lineRule="auto"/>
+              <w:spacing w:before="120"/>
               <w:ind w:left="-41"/>
               <w:rPr>
                 <w:sz w:val="28"/>
@@ -190,7 +201,6 @@
           </w:p>
           <w:p>
             <w:pPr>
-              <w:spacing w:line="288" w:lineRule="auto"/>
               <w:ind w:left="-41"/>
               <w:rPr>
                 <w:sz w:val="28"/>
@@ -207,7 +217,6 @@
           </w:p>
           <w:p>
             <w:pPr>
-              <w:spacing w:line="288" w:lineRule="auto"/>
               <w:ind w:left="-41"/>
               <w:rPr>
                 <w:sz w:val="28"/>
@@ -259,7 +268,6 @@
           </w:p>
           <w:p>
             <w:pPr>
-              <w:spacing w:line="288" w:lineRule="auto"/>
               <w:jc w:val="right"/>
               <w:rPr>
                 <w:b/>
@@ -294,7 +302,7 @@
       <w:pPr>
         <w:jc w:val="center"/>
         <w:rPr>
-          <w:rFonts w:asciiTheme="minorHAnsi" w:hAnsiTheme="minorHAnsi" w:cstheme="minorHAnsi"/>
+          <w:b/>
           <w:sz w:val="28"/>
           <w:szCs w:val="28"/>
           <w:lang w:val="en-US"/>
@@ -303,7 +311,7 @@
       <w:proofErr w:type="gramStart"/>
       <w:r>
         <w:rPr>
-          <w:rFonts w:asciiTheme="minorHAnsi" w:hAnsiTheme="minorHAnsi" w:cstheme="minorHAnsi"/>
+          <w:b/>
           <w:sz w:val="28"/>
           <w:szCs w:val="28"/>
           <w:lang w:val="en-US"/>
@@ -314,7 +322,7 @@
       <w:proofErr w:type="gramEnd"/>
       <w:r>
         <w:rPr>
-          <w:rFonts w:asciiTheme="minorHAnsi" w:hAnsiTheme="minorHAnsi" w:cstheme="minorHAnsi"/>
+          <w:b/>
           <w:sz w:val="28"/>
           <w:szCs w:val="28"/>
           <w:lang w:val="en-US"/>
@@ -324,7 +332,7 @@
       <w:proofErr w:type="spellEnd"/>
       <w:r>
         <w:rPr>
-          <w:rFonts w:asciiTheme="minorHAnsi" w:hAnsiTheme="minorHAnsi" w:cstheme="minorHAnsi"/>
+          <w:b/>
           <w:sz w:val="28"/>
           <w:szCs w:val="28"/>
           <w:lang w:val="en-US"/>
@@ -345,7 +353,6 @@
     <w:p/>
     <w:p>
       <w:pPr>
-        <w:spacing w:line="360" w:lineRule="auto"/>
         <w:jc w:val="center"/>
         <w:rPr>
           <w:b/>
@@ -388,19 +395,32 @@
         </w:rPr>
         <w:t>не</w:t>
       </w:r>
-    </w:p>
-    <w:p>
-      <w:pPr>
-        <w:spacing w:line="360" w:lineRule="auto"/>
+      <w:r>
+        <w:rPr>
+          <w:b/>
+          <w:sz w:val="28"/>
+        </w:rPr>
+        <w:t xml:space="preserve"> </w:t>
+      </w:r>
+      <w:r>
+        <w:rPr>
+          <w:b/>
+          <w:sz w:val="28"/>
+        </w:rPr>
+        <w:t>для специальностей</w:t>
+      </w:r>
+    </w:p>
+    <w:p>
+      <w:pPr>
         <w:jc w:val="center"/>
         <w:rPr>
-          <w:rFonts w:asciiTheme="minorHAnsi" w:hAnsiTheme="minorHAnsi" w:cstheme="minorHAnsi"/>
-          <w:sz w:val="28"/>
-        </w:rPr>
-      </w:pPr>
-      <w:r>
-        <w:rPr>
-          <w:rFonts w:asciiTheme="minorHAnsi" w:hAnsiTheme="minorHAnsi" w:cstheme="minorHAnsi"/>
+          <w:b/>
+          <w:sz w:val="28"/>
+        </w:rPr>
+      </w:pPr>
+      <w:r>
+        <w:rPr>
+          <w:b/>
           <w:sz w:val="28"/>
         </w:rPr>
         <w:t>#{</w:t>
@@ -408,7 +428,7 @@
       <w:proofErr w:type="spellStart"/>
       <w:r>
         <w:rPr>
-          <w:rFonts w:asciiTheme="minorHAnsi" w:hAnsiTheme="minorHAnsi" w:cstheme="minorHAnsi"/>
+          <w:b/>
           <w:sz w:val="28"/>
           <w:lang w:val="en-US"/>
         </w:rPr>
@@ -417,7 +437,7 @@
       <w:proofErr w:type="spellEnd"/>
       <w:r>
         <w:rPr>
-          <w:rFonts w:asciiTheme="minorHAnsi" w:hAnsiTheme="minorHAnsi" w:cstheme="minorHAnsi"/>
+          <w:b/>
           <w:sz w:val="28"/>
         </w:rPr>
         <w:t>}#</w:t>
@@ -425,1356 +445,967 @@
     </w:p>
     <w:p>
       <w:pPr>
+        <w:rPr>
+          <w:sz w:val="28"/>
+        </w:rPr>
+      </w:pPr>
+    </w:p>
+    <w:p>
+      <w:pPr>
+        <w:rPr>
+          <w:sz w:val="28"/>
+        </w:rPr>
+      </w:pPr>
+    </w:p>
+    <w:p>
+      <w:pPr>
+        <w:rPr>
+          <w:sz w:val="28"/>
+        </w:rPr>
+      </w:pPr>
+    </w:p>
+    <w:p>
+      <w:pPr>
+        <w:rPr>
+          <w:sz w:val="28"/>
+        </w:rPr>
+      </w:pPr>
+    </w:p>
+    <w:p>
+      <w:pPr>
+        <w:rPr>
+          <w:sz w:val="28"/>
+        </w:rPr>
+      </w:pPr>
+    </w:p>
+    <w:p>
+      <w:pPr>
+        <w:rPr>
+          <w:sz w:val="28"/>
+        </w:rPr>
+      </w:pPr>
+    </w:p>
+    <w:p>
+      <w:pPr>
+        <w:rPr>
+          <w:sz w:val="28"/>
+        </w:rPr>
+      </w:pPr>
+    </w:p>
+    <w:p>
+      <w:pPr>
+        <w:rPr>
+          <w:sz w:val="28"/>
+        </w:rPr>
+      </w:pPr>
+    </w:p>
+    <w:p>
+      <w:pPr>
+        <w:rPr>
+          <w:sz w:val="28"/>
+        </w:rPr>
+      </w:pPr>
+    </w:p>
+    <w:p>
+      <w:pPr>
+        <w:rPr>
+          <w:sz w:val="28"/>
+        </w:rPr>
+      </w:pPr>
+    </w:p>
+    <w:p>
+      <w:pPr>
+        <w:rPr>
+          <w:sz w:val="28"/>
+        </w:rPr>
+      </w:pPr>
+    </w:p>
+    <w:p>
+      <w:pPr>
+        <w:rPr>
+          <w:sz w:val="28"/>
+        </w:rPr>
+      </w:pPr>
+    </w:p>
+    <w:p>
+      <w:pPr>
+        <w:rPr>
+          <w:sz w:val="28"/>
+        </w:rPr>
+      </w:pPr>
+    </w:p>
+    <w:p>
+      <w:pPr>
+        <w:rPr>
+          <w:sz w:val="28"/>
+        </w:rPr>
+      </w:pPr>
+    </w:p>
+    <w:p>
+      <w:pPr>
+        <w:rPr>
+          <w:sz w:val="28"/>
+        </w:rPr>
+      </w:pPr>
+    </w:p>
+    <w:p>
+      <w:pPr>
+        <w:rPr>
+          <w:sz w:val="28"/>
+        </w:rPr>
+      </w:pPr>
+    </w:p>
+    <w:p>
+      <w:pPr>
+        <w:rPr>
+          <w:sz w:val="28"/>
+        </w:rPr>
+      </w:pPr>
+    </w:p>
+    <w:p>
+      <w:pPr>
+        <w:rPr>
+          <w:sz w:val="28"/>
+        </w:rPr>
+      </w:pPr>
+    </w:p>
+    <w:p>
+      <w:pPr>
+        <w:rPr>
+          <w:sz w:val="28"/>
+        </w:rPr>
+      </w:pPr>
+    </w:p>
+    <w:p>
+      <w:pPr>
+        <w:jc w:val="center"/>
+        <w:rPr>
+          <w:sz w:val="28"/>
+        </w:rPr>
+      </w:pPr>
+      <w:r>
+        <w:rPr>
+          <w:sz w:val="28"/>
+        </w:rPr>
+        <w:t>#{</w:t>
+      </w:r>
+      <w:proofErr w:type="spellStart"/>
+      <w:r>
+        <w:rPr>
+          <w:sz w:val="28"/>
+          <w:lang w:val="en-US"/>
+        </w:rPr>
+        <w:t>getDate</w:t>
+      </w:r>
+      <w:proofErr w:type="spellEnd"/>
+      <w:r>
+        <w:rPr>
+          <w:sz w:val="28"/>
+        </w:rPr>
+        <w:t>}#</w:t>
+      </w:r>
+      <w:r>
+        <w:rPr>
+          <w:sz w:val="28"/>
+        </w:rPr>
+        <w:t xml:space="preserve"> г.</w:t>
+      </w:r>
+    </w:p>
+    <w:p>
+      <w:pPr>
         <w:jc w:val="both"/>
         <w:rPr>
           <w:sz w:val="28"/>
           <w:szCs w:val="28"/>
         </w:rPr>
       </w:pPr>
-    </w:p>
-    <w:p>
-      <w:pPr>
-        <w:rPr>
-          <w:sz w:val="28"/>
-        </w:rPr>
-      </w:pPr>
-    </w:p>
-    <w:p>
-      <w:pPr>
-        <w:rPr>
-          <w:sz w:val="28"/>
-        </w:rPr>
-      </w:pPr>
-    </w:p>
-    <w:p>
-      <w:pPr>
-        <w:rPr>
-          <w:sz w:val="28"/>
-        </w:rPr>
-      </w:pPr>
-    </w:p>
-    <w:p>
-      <w:pPr>
-        <w:rPr>
-          <w:sz w:val="28"/>
-        </w:rPr>
-      </w:pPr>
-    </w:p>
-    <w:p>
-      <w:pPr>
-        <w:rPr>
-          <w:sz w:val="28"/>
-        </w:rPr>
-      </w:pPr>
-    </w:p>
-    <w:p>
-      <w:pPr>
-        <w:rPr>
-          <w:sz w:val="28"/>
-        </w:rPr>
-      </w:pPr>
-    </w:p>
-    <w:p>
-      <w:pPr>
-        <w:rPr>
-          <w:sz w:val="28"/>
-        </w:rPr>
-      </w:pPr>
-    </w:p>
-    <w:p>
-      <w:pPr>
-        <w:rPr>
-          <w:sz w:val="28"/>
-        </w:rPr>
-      </w:pPr>
-    </w:p>
-    <w:p>
-      <w:pPr>
-        <w:rPr>
-          <w:sz w:val="28"/>
-        </w:rPr>
-      </w:pPr>
-    </w:p>
-    <w:p>
-      <w:pPr>
-        <w:rPr>
-          <w:sz w:val="28"/>
-        </w:rPr>
-      </w:pPr>
-    </w:p>
-    <w:p>
-      <w:pPr>
-        <w:rPr>
-          <w:sz w:val="28"/>
-        </w:rPr>
-      </w:pPr>
-    </w:p>
-    <w:p>
-      <w:pPr>
-        <w:rPr>
-          <w:sz w:val="28"/>
-        </w:rPr>
-      </w:pPr>
-    </w:p>
-    <w:p>
-      <w:pPr>
-        <w:rPr>
-          <w:sz w:val="28"/>
-        </w:rPr>
-      </w:pPr>
-    </w:p>
-    <w:p>
-      <w:pPr>
-        <w:rPr>
-          <w:sz w:val="28"/>
-        </w:rPr>
-      </w:pPr>
-    </w:p>
-    <w:p>
-      <w:pPr>
-        <w:rPr>
-          <w:sz w:val="28"/>
-        </w:rPr>
-      </w:pPr>
-    </w:p>
-    <w:p>
-      <w:pPr>
-        <w:rPr>
-          <w:sz w:val="28"/>
-        </w:rPr>
-      </w:pPr>
-    </w:p>
-    <w:p>
-      <w:pPr>
-        <w:rPr>
-          <w:sz w:val="28"/>
-        </w:rPr>
-      </w:pPr>
-    </w:p>
-    <w:p>
-      <w:pPr>
-        <w:rPr>
-          <w:sz w:val="28"/>
-        </w:rPr>
-      </w:pPr>
-    </w:p>
-    <w:p>
-      <w:pPr>
-        <w:rPr>
-          <w:sz w:val="28"/>
-        </w:rPr>
-      </w:pPr>
-    </w:p>
-    <w:p>
-      <w:pPr>
-        <w:rPr>
-          <w:sz w:val="28"/>
-        </w:rPr>
-      </w:pPr>
-    </w:p>
-    <w:p>
-      <w:pPr>
-        <w:rPr>
-          <w:sz w:val="28"/>
-        </w:rPr>
-      </w:pPr>
-    </w:p>
-    <w:p>
-      <w:pPr>
-        <w:rPr>
-          <w:sz w:val="28"/>
-        </w:rPr>
-      </w:pPr>
-    </w:p>
-    <w:p>
-      <w:pPr>
-        <w:rPr>
-          <w:sz w:val="28"/>
-        </w:rPr>
-      </w:pPr>
+      <w:r>
+        <w:rPr>
+          <w:sz w:val="28"/>
+        </w:rPr>
+        <w:br w:type="page"/>
+      </w:r>
+      <w:r>
+        <w:rPr>
+          <w:sz w:val="28"/>
+          <w:szCs w:val="28"/>
+        </w:rPr>
+        <w:lastRenderedPageBreak/>
+        <w:t>Учебная программа составлена на основе образовательных стандартов</w:t>
+      </w:r>
+      <w:r>
+        <w:rPr>
+          <w:sz w:val="28"/>
+          <w:szCs w:val="28"/>
+        </w:rPr>
+        <w:t>:</w:t>
+      </w:r>
+    </w:p>
+    <w:p>
+      <w:pPr>
+        <w:jc w:val="both"/>
+        <w:rPr>
+          <w:sz w:val="28"/>
+          <w:szCs w:val="28"/>
+        </w:rPr>
+      </w:pPr>
+      <w:r>
+        <w:rPr>
+          <w:sz w:val="28"/>
+          <w:szCs w:val="28"/>
+        </w:rPr>
+        <w:t>#{</w:t>
+      </w:r>
+      <w:proofErr w:type="spellStart"/>
+      <w:r>
+        <w:rPr>
+          <w:sz w:val="28"/>
+          <w:szCs w:val="28"/>
+          <w:lang w:val="en-US"/>
+        </w:rPr>
+        <w:t>getStandards</w:t>
+      </w:r>
+      <w:proofErr w:type="spellEnd"/>
+      <w:r>
+        <w:rPr>
+          <w:sz w:val="28"/>
+          <w:szCs w:val="28"/>
+        </w:rPr>
+        <w:t>}#</w:t>
+      </w:r>
+    </w:p>
+    <w:p>
+      <w:pPr>
+        <w:jc w:val="both"/>
+      </w:pPr>
+    </w:p>
+    <w:p>
+      <w:pPr>
+        <w:jc w:val="both"/>
+        <w:rPr>
+          <w:b/>
+        </w:rPr>
+      </w:pPr>
+      <w:r>
+        <w:rPr>
+          <w:b/>
+        </w:rPr>
+        <w:t>СОСТАВИТЕЛ</w:t>
+      </w:r>
+      <w:r>
+        <w:rPr>
+          <w:b/>
+        </w:rPr>
+        <w:t>И</w:t>
+      </w:r>
+      <w:r>
+        <w:rPr>
+          <w:b/>
+        </w:rPr>
+        <w:t>:</w:t>
+      </w:r>
+    </w:p>
+    <w:p>
+      <w:pPr>
+        <w:jc w:val="both"/>
+        <w:rPr>
+          <w:b/>
+          <w:sz w:val="28"/>
+        </w:rPr>
+      </w:pPr>
+    </w:p>
+    <w:p>
+      <w:pPr>
+        <w:jc w:val="both"/>
+        <w:rPr>
+          <w:sz w:val="28"/>
+        </w:rPr>
+      </w:pPr>
+      <w:r>
+        <w:rPr>
+          <w:sz w:val="28"/>
+        </w:rPr>
+        <w:t>#{</w:t>
+      </w:r>
+      <w:proofErr w:type="spellStart"/>
+      <w:r>
+        <w:rPr>
+          <w:sz w:val="28"/>
+          <w:lang w:val="en-US"/>
+        </w:rPr>
+        <w:t>getCreators</w:t>
+      </w:r>
+      <w:proofErr w:type="spellEnd"/>
+      <w:r>
+        <w:rPr>
+          <w:sz w:val="28"/>
+        </w:rPr>
+        <w:t>}#</w:t>
+      </w:r>
+    </w:p>
+    <w:p>
+      <w:pPr>
+        <w:pStyle w:val="Heading7"/>
+        <w:jc w:val="both"/>
+        <w:rPr>
+          <w:b/>
+        </w:rPr>
+      </w:pPr>
+      <w:r>
+        <w:rPr>
+          <w:b/>
+        </w:rPr>
+        <w:t>РЕЦЕНЗЕНТЫ:</w:t>
+      </w:r>
+    </w:p>
+    <w:p>
+      <w:pPr>
+        <w:jc w:val="both"/>
+      </w:pPr>
+    </w:p>
+    <w:p>
+      <w:pPr>
+        <w:jc w:val="both"/>
+        <w:rPr>
+          <w:sz w:val="28"/>
+        </w:rPr>
+      </w:pPr>
+      <w:r>
+        <w:rPr>
+          <w:sz w:val="28"/>
+        </w:rPr>
+        <w:t>#{</w:t>
+      </w:r>
+      <w:proofErr w:type="spellStart"/>
+      <w:r>
+        <w:rPr>
+          <w:sz w:val="28"/>
+          <w:lang w:val="en-US"/>
+        </w:rPr>
+        <w:t>getReviewers</w:t>
+      </w:r>
+      <w:proofErr w:type="spellEnd"/>
+      <w:r>
+        <w:rPr>
+          <w:sz w:val="28"/>
+        </w:rPr>
+        <w:t>}#</w:t>
+      </w:r>
+    </w:p>
+    <w:p>
+      <w:pPr>
+        <w:pStyle w:val="BodyText"/>
+        <w:rPr>
+          <w:b/>
+          <w:lang w:val="ru-RU"/>
+        </w:rPr>
+      </w:pPr>
+    </w:p>
+    <w:p>
+      <w:pPr>
+        <w:jc w:val="both"/>
+        <w:rPr>
+          <w:b/>
+          <w:sz w:val="28"/>
+          <w:szCs w:val="28"/>
+        </w:rPr>
+      </w:pPr>
+      <w:proofErr w:type="gramStart"/>
+      <w:r>
+        <w:rPr>
+          <w:b/>
+          <w:sz w:val="28"/>
+          <w:szCs w:val="28"/>
+        </w:rPr>
+        <w:t>РЕКОМЕНДОВАНА  К</w:t>
+      </w:r>
+      <w:proofErr w:type="gramEnd"/>
+      <w:r>
+        <w:rPr>
+          <w:b/>
+          <w:sz w:val="28"/>
+          <w:szCs w:val="28"/>
+        </w:rPr>
+        <w:t xml:space="preserve"> УТВЕРЖДЕНИЮ:</w:t>
+      </w:r>
+    </w:p>
+    <w:p>
+      <w:pPr>
+        <w:jc w:val="both"/>
+        <w:rPr>
+          <w:sz w:val="28"/>
+          <w:szCs w:val="28"/>
+        </w:rPr>
+      </w:pPr>
+    </w:p>
+    <w:p>
+      <w:pPr>
+        <w:jc w:val="both"/>
+        <w:rPr>
+          <w:sz w:val="28"/>
+          <w:szCs w:val="28"/>
+        </w:rPr>
+      </w:pPr>
+      <w:r>
+        <w:rPr>
+          <w:sz w:val="28"/>
+          <w:szCs w:val="28"/>
+        </w:rPr>
+        <w:t xml:space="preserve">Кафедрой </w:t>
+      </w:r>
+      <w:r>
+        <w:rPr>
+          <w:sz w:val="28"/>
+          <w:szCs w:val="28"/>
+        </w:rPr>
+        <w:t>«Программное</w:t>
+      </w:r>
+      <w:r>
+        <w:rPr>
+          <w:sz w:val="28"/>
+          <w:szCs w:val="28"/>
+        </w:rPr>
+        <w:t xml:space="preserve"> </w:t>
+      </w:r>
+      <w:r>
+        <w:rPr>
+          <w:sz w:val="28"/>
+          <w:szCs w:val="28"/>
+        </w:rPr>
+        <w:t>обеспечение информационных систем и технологий»</w:t>
+      </w:r>
+      <w:r>
+        <w:rPr>
+          <w:sz w:val="28"/>
+          <w:szCs w:val="28"/>
+        </w:rPr>
+        <w:t xml:space="preserve"> </w:t>
+      </w:r>
+      <w:r>
+        <w:rPr>
+          <w:sz w:val="28"/>
+          <w:szCs w:val="28"/>
+        </w:rPr>
+        <w:t>Белорусского национального технического университета</w:t>
+      </w:r>
+    </w:p>
+    <w:p>
+      <w:pPr>
+        <w:pStyle w:val="BodyText2"/>
+        <w:spacing w:line="240" w:lineRule="auto"/>
+        <w:jc w:val="both"/>
+        <w:rPr>
+          <w:sz w:val="28"/>
+          <w:szCs w:val="28"/>
+        </w:rPr>
+      </w:pPr>
+      <w:r>
+        <w:rPr>
+          <w:sz w:val="28"/>
+          <w:szCs w:val="28"/>
+        </w:rPr>
+        <w:t>(</w:t>
+      </w:r>
+      <w:proofErr w:type="spellStart"/>
+      <w:r>
+        <w:rPr>
+          <w:sz w:val="28"/>
+          <w:szCs w:val="28"/>
+        </w:rPr>
+        <w:t>протокол</w:t>
+      </w:r>
+      <w:proofErr w:type="spellEnd"/>
+      <w:r>
+        <w:rPr>
+          <w:sz w:val="28"/>
+          <w:szCs w:val="28"/>
+        </w:rPr>
+        <w:t xml:space="preserve"> №____ </w:t>
+      </w:r>
+      <w:proofErr w:type="spellStart"/>
+      <w:r>
+        <w:rPr>
+          <w:sz w:val="28"/>
+          <w:szCs w:val="28"/>
+        </w:rPr>
+        <w:t>от</w:t>
+      </w:r>
+      <w:proofErr w:type="spellEnd"/>
+      <w:r>
+        <w:rPr>
+          <w:sz w:val="28"/>
+          <w:szCs w:val="28"/>
+        </w:rPr>
+        <w:t xml:space="preserve"> </w:t>
+      </w:r>
+      <w:r>
+        <w:rPr>
+          <w:sz w:val="28"/>
+          <w:szCs w:val="28"/>
+          <w:lang w:val="ru-RU"/>
+        </w:rPr>
+        <w:t>26 июня</w:t>
+      </w:r>
+      <w:r>
+        <w:rPr>
+          <w:sz w:val="28"/>
+          <w:szCs w:val="28"/>
+        </w:rPr>
+        <w:t xml:space="preserve"> 201</w:t>
+      </w:r>
+      <w:r>
+        <w:rPr>
+          <w:sz w:val="28"/>
+          <w:szCs w:val="28"/>
+          <w:lang w:val="ru-RU"/>
+        </w:rPr>
+        <w:t>9</w:t>
+      </w:r>
+      <w:r>
+        <w:rPr>
+          <w:sz w:val="28"/>
+          <w:szCs w:val="28"/>
+        </w:rPr>
+        <w:t xml:space="preserve"> г.)</w:t>
+      </w:r>
+    </w:p>
+    <w:p>
+      <w:pPr>
+        <w:jc w:val="both"/>
+        <w:rPr>
+          <w:sz w:val="28"/>
+          <w:szCs w:val="28"/>
+        </w:rPr>
+      </w:pPr>
+    </w:p>
+    <w:p>
+      <w:pPr>
+        <w:jc w:val="both"/>
+        <w:rPr>
+          <w:sz w:val="28"/>
+          <w:szCs w:val="28"/>
+        </w:rPr>
+      </w:pPr>
+      <w:r>
+        <w:rPr>
+          <w:sz w:val="28"/>
+          <w:szCs w:val="28"/>
+        </w:rPr>
+        <w:t xml:space="preserve">Заведующий кафедрой </w:t>
+      </w:r>
+      <w:r>
+        <w:rPr>
+          <w:sz w:val="28"/>
+          <w:szCs w:val="28"/>
+        </w:rPr>
+        <w:tab/>
+      </w:r>
+      <w:r>
+        <w:rPr>
+          <w:sz w:val="28"/>
+          <w:szCs w:val="28"/>
+        </w:rPr>
+        <w:tab/>
+        <w:t xml:space="preserve">_______________ </w:t>
+      </w:r>
+      <w:r>
+        <w:rPr>
+          <w:sz w:val="28"/>
+          <w:szCs w:val="28"/>
+        </w:rPr>
+        <w:tab/>
+      </w:r>
+      <w:r>
+        <w:rPr>
+          <w:sz w:val="28"/>
+          <w:szCs w:val="28"/>
+        </w:rPr>
+        <w:tab/>
+      </w:r>
+      <w:proofErr w:type="spellStart"/>
+      <w:r>
+        <w:rPr>
+          <w:sz w:val="28"/>
+          <w:szCs w:val="28"/>
+        </w:rPr>
+        <w:t>Ю.В.Полозков</w:t>
+      </w:r>
+      <w:proofErr w:type="spellEnd"/>
+    </w:p>
+    <w:p>
+      <w:pPr>
+        <w:jc w:val="both"/>
+        <w:rPr>
+          <w:sz w:val="28"/>
+          <w:szCs w:val="28"/>
+        </w:rPr>
+      </w:pPr>
+    </w:p>
+    <w:p>
+      <w:pPr>
+        <w:pStyle w:val="BodyText2"/>
+        <w:spacing w:line="240" w:lineRule="auto"/>
+        <w:jc w:val="both"/>
+        <w:rPr>
+          <w:sz w:val="28"/>
+          <w:szCs w:val="28"/>
+        </w:rPr>
+      </w:pPr>
+      <w:proofErr w:type="spellStart"/>
+      <w:r>
+        <w:rPr>
+          <w:sz w:val="28"/>
+          <w:szCs w:val="28"/>
+        </w:rPr>
+        <w:t>Методической</w:t>
+      </w:r>
+      <w:proofErr w:type="spellEnd"/>
+      <w:r>
+        <w:rPr>
+          <w:sz w:val="28"/>
+          <w:szCs w:val="28"/>
+        </w:rPr>
+        <w:t xml:space="preserve"> </w:t>
+      </w:r>
+      <w:proofErr w:type="spellStart"/>
+      <w:r>
+        <w:rPr>
+          <w:sz w:val="28"/>
+          <w:szCs w:val="28"/>
+        </w:rPr>
+        <w:t>комиссией</w:t>
+      </w:r>
+      <w:proofErr w:type="spellEnd"/>
+      <w:r>
+        <w:rPr>
+          <w:sz w:val="28"/>
+          <w:szCs w:val="28"/>
+        </w:rPr>
+        <w:t xml:space="preserve"> </w:t>
+      </w:r>
+      <w:proofErr w:type="spellStart"/>
+      <w:r>
+        <w:rPr>
+          <w:sz w:val="28"/>
+          <w:szCs w:val="28"/>
+        </w:rPr>
+        <w:t>факультета</w:t>
+      </w:r>
+      <w:proofErr w:type="spellEnd"/>
+      <w:r>
+        <w:rPr>
+          <w:sz w:val="28"/>
+          <w:szCs w:val="28"/>
+        </w:rPr>
+        <w:t xml:space="preserve">  </w:t>
+      </w:r>
+      <w:proofErr w:type="spellStart"/>
+      <w:r>
+        <w:rPr>
+          <w:sz w:val="28"/>
+          <w:szCs w:val="28"/>
+        </w:rPr>
+        <w:t>информационных</w:t>
+      </w:r>
+      <w:proofErr w:type="spellEnd"/>
+      <w:r>
+        <w:rPr>
+          <w:sz w:val="28"/>
+          <w:szCs w:val="28"/>
+        </w:rPr>
+        <w:t xml:space="preserve">  </w:t>
+      </w:r>
+      <w:proofErr w:type="spellStart"/>
+      <w:r>
+        <w:rPr>
+          <w:sz w:val="28"/>
+          <w:szCs w:val="28"/>
+        </w:rPr>
+        <w:t>технологий</w:t>
+      </w:r>
+      <w:proofErr w:type="spellEnd"/>
+      <w:r>
+        <w:rPr>
+          <w:sz w:val="28"/>
+          <w:szCs w:val="28"/>
+        </w:rPr>
+        <w:t xml:space="preserve"> и </w:t>
+      </w:r>
+      <w:proofErr w:type="spellStart"/>
+      <w:r>
+        <w:rPr>
+          <w:sz w:val="28"/>
+          <w:szCs w:val="28"/>
+        </w:rPr>
+        <w:t>робототехники</w:t>
+      </w:r>
+      <w:proofErr w:type="spellEnd"/>
+      <w:r>
+        <w:rPr>
+          <w:sz w:val="28"/>
+          <w:szCs w:val="28"/>
+        </w:rPr>
+        <w:t xml:space="preserve"> </w:t>
+      </w:r>
+      <w:proofErr w:type="spellStart"/>
+      <w:r>
+        <w:rPr>
+          <w:sz w:val="28"/>
+          <w:szCs w:val="28"/>
+        </w:rPr>
+        <w:t>Белорусского</w:t>
+      </w:r>
+      <w:proofErr w:type="spellEnd"/>
+      <w:r>
+        <w:rPr>
+          <w:sz w:val="28"/>
+          <w:szCs w:val="28"/>
+        </w:rPr>
+        <w:t xml:space="preserve"> </w:t>
+      </w:r>
+      <w:proofErr w:type="spellStart"/>
+      <w:r>
+        <w:rPr>
+          <w:sz w:val="28"/>
+          <w:szCs w:val="28"/>
+        </w:rPr>
+        <w:t>национального</w:t>
+      </w:r>
+      <w:proofErr w:type="spellEnd"/>
+      <w:r>
+        <w:rPr>
+          <w:sz w:val="28"/>
+          <w:szCs w:val="28"/>
+        </w:rPr>
+        <w:t xml:space="preserve"> </w:t>
+      </w:r>
+      <w:proofErr w:type="spellStart"/>
+      <w:r>
+        <w:rPr>
+          <w:sz w:val="28"/>
+          <w:szCs w:val="28"/>
+        </w:rPr>
+        <w:t>технического</w:t>
+      </w:r>
+      <w:proofErr w:type="spellEnd"/>
+      <w:r>
+        <w:rPr>
+          <w:sz w:val="28"/>
+          <w:szCs w:val="28"/>
+        </w:rPr>
+        <w:t xml:space="preserve"> </w:t>
+      </w:r>
+      <w:proofErr w:type="spellStart"/>
+      <w:r>
+        <w:rPr>
+          <w:sz w:val="28"/>
+          <w:szCs w:val="28"/>
+        </w:rPr>
+        <w:t>университета</w:t>
+      </w:r>
+      <w:proofErr w:type="spellEnd"/>
+    </w:p>
+    <w:p>
+      <w:pPr>
+        <w:pStyle w:val="BodyText2"/>
+        <w:spacing w:line="240" w:lineRule="auto"/>
+        <w:jc w:val="both"/>
+        <w:rPr>
+          <w:sz w:val="28"/>
+          <w:szCs w:val="28"/>
+        </w:rPr>
+      </w:pPr>
+      <w:r>
+        <w:rPr>
+          <w:sz w:val="28"/>
+          <w:szCs w:val="28"/>
+        </w:rPr>
+        <w:t>(</w:t>
+      </w:r>
+      <w:proofErr w:type="spellStart"/>
+      <w:r>
+        <w:rPr>
+          <w:sz w:val="28"/>
+          <w:szCs w:val="28"/>
+        </w:rPr>
+        <w:t>протокол</w:t>
+      </w:r>
+      <w:proofErr w:type="spellEnd"/>
+      <w:r>
+        <w:rPr>
+          <w:sz w:val="28"/>
+          <w:szCs w:val="28"/>
+        </w:rPr>
+        <w:t xml:space="preserve"> №____ </w:t>
+      </w:r>
+      <w:proofErr w:type="spellStart"/>
+      <w:r>
+        <w:rPr>
+          <w:sz w:val="28"/>
+          <w:szCs w:val="28"/>
+        </w:rPr>
+        <w:t>от</w:t>
+      </w:r>
+      <w:proofErr w:type="spellEnd"/>
+      <w:r>
+        <w:rPr>
+          <w:sz w:val="28"/>
+          <w:szCs w:val="28"/>
+        </w:rPr>
+        <w:t xml:space="preserve"> ____________ 201</w:t>
+      </w:r>
+      <w:r>
+        <w:rPr>
+          <w:sz w:val="28"/>
+          <w:szCs w:val="28"/>
+          <w:lang w:val="ru-RU"/>
+        </w:rPr>
+        <w:t>9</w:t>
+      </w:r>
+      <w:r>
+        <w:rPr>
+          <w:sz w:val="28"/>
+          <w:szCs w:val="28"/>
+        </w:rPr>
+        <w:t xml:space="preserve"> г.)</w:t>
+      </w:r>
+    </w:p>
+    <w:p>
+      <w:pPr>
+        <w:jc w:val="both"/>
+        <w:rPr>
+          <w:sz w:val="28"/>
+          <w:szCs w:val="28"/>
+        </w:rPr>
+      </w:pPr>
+    </w:p>
+    <w:p>
+      <w:pPr>
+        <w:jc w:val="both"/>
+        <w:rPr>
+          <w:sz w:val="28"/>
+          <w:szCs w:val="28"/>
+        </w:rPr>
+      </w:pPr>
+      <w:r>
+        <w:rPr>
+          <w:sz w:val="28"/>
+          <w:szCs w:val="28"/>
+        </w:rPr>
+        <w:t xml:space="preserve">Председатель методической комиссии ________________ </w:t>
+      </w:r>
+      <w:proofErr w:type="spellStart"/>
+      <w:r>
+        <w:rPr>
+          <w:sz w:val="28"/>
+          <w:szCs w:val="28"/>
+        </w:rPr>
+        <w:t>С.В.Васильев</w:t>
+      </w:r>
+      <w:proofErr w:type="spellEnd"/>
+      <w:r>
+        <w:rPr>
+          <w:sz w:val="28"/>
+          <w:szCs w:val="28"/>
+        </w:rPr>
+        <w:t xml:space="preserve"> </w:t>
+      </w:r>
+    </w:p>
+    <w:p>
+      <w:pPr>
+        <w:pStyle w:val="BodyText2"/>
+        <w:spacing w:line="240" w:lineRule="auto"/>
+        <w:jc w:val="both"/>
+      </w:pPr>
+    </w:p>
+    <w:p>
+      <w:pPr>
+        <w:jc w:val="both"/>
+        <w:rPr>
+          <w:b/>
+          <w:sz w:val="28"/>
+          <w:szCs w:val="28"/>
+        </w:rPr>
+      </w:pPr>
+      <w:r>
+        <w:rPr>
+          <w:sz w:val="28"/>
+          <w:szCs w:val="28"/>
+        </w:rPr>
+        <w:t xml:space="preserve">Научно-методическим советом Белорусского национального технического </w:t>
+      </w:r>
+      <w:proofErr w:type="gramStart"/>
+      <w:r>
+        <w:rPr>
+          <w:sz w:val="28"/>
+          <w:szCs w:val="28"/>
+        </w:rPr>
+        <w:t>университета  (</w:t>
+      </w:r>
+      <w:proofErr w:type="gramEnd"/>
+      <w:r>
+        <w:rPr>
+          <w:sz w:val="28"/>
+          <w:szCs w:val="28"/>
+        </w:rPr>
+        <w:t>протокол №__</w:t>
+      </w:r>
+      <w:r>
+        <w:rPr>
+          <w:sz w:val="28"/>
+          <w:szCs w:val="28"/>
+        </w:rPr>
+        <w:t>__ секции №1 от ____________ 202</w:t>
+      </w:r>
+      <w:r>
+        <w:rPr>
+          <w:sz w:val="28"/>
+          <w:szCs w:val="28"/>
+        </w:rPr>
+        <w:t>_г.)</w:t>
+      </w:r>
     </w:p>
     <w:p>
       <w:pPr>
         <w:jc w:val="center"/>
         <w:rPr>
-          <w:sz w:val="28"/>
-        </w:rPr>
-      </w:pPr>
-      <w:r>
-        <w:rPr>
-          <w:rFonts w:asciiTheme="minorHAnsi" w:hAnsiTheme="minorHAnsi" w:cstheme="minorHAnsi"/>
-          <w:sz w:val="28"/>
-        </w:rPr>
-        <w:t>#{</w:t>
-      </w:r>
-      <w:proofErr w:type="spellStart"/>
-      <w:r>
-        <w:rPr>
-          <w:rFonts w:asciiTheme="minorHAnsi" w:hAnsiTheme="minorHAnsi" w:cstheme="minorHAnsi"/>
-          <w:sz w:val="28"/>
-          <w:lang w:val="en-US"/>
-        </w:rPr>
-        <w:t>getD</w:t>
-      </w:r>
-      <w:r>
-        <w:rPr>
-          <w:rFonts w:asciiTheme="minorHAnsi" w:hAnsiTheme="minorHAnsi" w:cstheme="minorHAnsi"/>
-          <w:sz w:val="28"/>
-          <w:lang w:val="en-US"/>
-        </w:rPr>
-        <w:t>ate</w:t>
-      </w:r>
-      <w:proofErr w:type="spellEnd"/>
-      <w:r>
-        <w:rPr>
-          <w:rFonts w:asciiTheme="minorHAnsi" w:hAnsiTheme="minorHAnsi" w:cstheme="minorHAnsi"/>
-          <w:sz w:val="28"/>
-        </w:rPr>
-        <w:t>}#</w:t>
-      </w:r>
-      <w:r>
-        <w:rPr>
-          <w:sz w:val="28"/>
-        </w:rPr>
-        <w:t xml:space="preserve"> г.</w:t>
-      </w:r>
-    </w:p>
-    <w:p>
-      <w:pPr>
-        <w:rPr>
-          <w:rFonts w:asciiTheme="minorHAnsi" w:hAnsiTheme="minorHAnsi" w:cstheme="minorHAnsi"/>
-          <w:sz w:val="28"/>
-        </w:rPr>
-      </w:pPr>
-      <w:r>
-        <w:rPr>
-          <w:rFonts w:asciiTheme="minorHAnsi" w:hAnsiTheme="minorHAnsi" w:cstheme="minorHAnsi"/>
-          <w:sz w:val="28"/>
-        </w:rPr>
-        <w:t>#{</w:t>
-      </w:r>
-      <w:proofErr w:type="spellStart"/>
-      <w:r>
-        <w:rPr>
-          <w:rFonts w:asciiTheme="minorHAnsi" w:hAnsiTheme="minorHAnsi" w:cstheme="minorHAnsi"/>
-          <w:sz w:val="28"/>
-          <w:lang w:val="en-US"/>
-        </w:rPr>
-        <w:t>newPage</w:t>
-      </w:r>
-      <w:proofErr w:type="spellEnd"/>
-      <w:r>
-        <w:rPr>
-          <w:rFonts w:asciiTheme="minorHAnsi" w:hAnsiTheme="minorHAnsi" w:cstheme="minorHAnsi"/>
-          <w:sz w:val="28"/>
-        </w:rPr>
-        <w:t>}#</w:t>
-      </w:r>
-    </w:p>
-    <w:p>
-      <w:pPr>
-        <w:jc w:val="both"/>
-        <w:rPr>
-          <w:sz w:val="28"/>
-          <w:szCs w:val="28"/>
-        </w:rPr>
-      </w:pPr>
-      <w:r>
-        <w:rPr>
-          <w:sz w:val="28"/>
+          <w:b/>
+          <w:sz w:val="28"/>
+          <w:szCs w:val="28"/>
+        </w:rPr>
+      </w:pPr>
+      <w:r>
+        <w:rPr>
+          <w:b/>
+          <w:sz w:val="28"/>
+          <w:szCs w:val="28"/>
         </w:rPr>
         <w:br w:type="page"/>
       </w:r>
       <w:r>
         <w:rPr>
+          <w:b/>
           <w:sz w:val="28"/>
           <w:szCs w:val="28"/>
         </w:rPr>
         <w:lastRenderedPageBreak/>
-        <w:t>Учебная программа составлена на основе образовательн</w:t>
-      </w:r>
-      <w:r>
-        <w:rPr>
-          <w:sz w:val="28"/>
-          <w:szCs w:val="28"/>
-        </w:rPr>
-        <w:t>ых</w:t>
-      </w:r>
-      <w:r>
-        <w:rPr>
-          <w:sz w:val="28"/>
-          <w:szCs w:val="28"/>
-        </w:rPr>
-        <w:t xml:space="preserve"> стандарт</w:t>
-      </w:r>
-      <w:r>
-        <w:rPr>
-          <w:sz w:val="28"/>
-          <w:szCs w:val="28"/>
-        </w:rPr>
-        <w:t>ов</w:t>
-      </w:r>
-      <w:r>
-        <w:rPr>
-          <w:sz w:val="28"/>
-          <w:szCs w:val="28"/>
-        </w:rPr>
-        <w:t xml:space="preserve"> </w:t>
-      </w:r>
-      <w:r>
-        <w:rPr>
-          <w:rFonts w:asciiTheme="minorHAnsi" w:hAnsiTheme="minorHAnsi" w:cstheme="minorHAnsi"/>
-          <w:sz w:val="28"/>
-          <w:szCs w:val="28"/>
-        </w:rPr>
-        <w:t>#{</w:t>
-      </w:r>
-      <w:proofErr w:type="spellStart"/>
-      <w:r>
-        <w:rPr>
-          <w:rFonts w:asciiTheme="minorHAnsi" w:hAnsiTheme="minorHAnsi" w:cstheme="minorHAnsi"/>
-          <w:sz w:val="28"/>
-          <w:szCs w:val="28"/>
-          <w:lang w:val="en-US"/>
-        </w:rPr>
-        <w:t>getStandards</w:t>
-      </w:r>
-      <w:proofErr w:type="spellEnd"/>
-      <w:r>
-        <w:rPr>
-          <w:rFonts w:asciiTheme="minorHAnsi" w:hAnsiTheme="minorHAnsi" w:cstheme="minorHAnsi"/>
-          <w:sz w:val="28"/>
-          <w:szCs w:val="28"/>
-        </w:rPr>
-        <w:t>}#</w:t>
-      </w:r>
-      <w:r>
-        <w:rPr>
-          <w:sz w:val="28"/>
-          <w:szCs w:val="28"/>
-        </w:rPr>
-        <w:t>.</w:t>
-      </w:r>
-    </w:p>
-    <w:p>
-      <w:pPr>
-        <w:jc w:val="both"/>
-      </w:pPr>
-    </w:p>
-    <w:p>
-      <w:pPr>
-        <w:rPr>
-          <w:b/>
-        </w:rPr>
-      </w:pPr>
-      <w:r>
-        <w:rPr>
-          <w:b/>
-        </w:rPr>
-        <w:t>СОСТАВИТЕЛ</w:t>
-      </w:r>
-      <w:r>
-        <w:rPr>
-          <w:b/>
-        </w:rPr>
-        <w:t>И</w:t>
-      </w:r>
-      <w:r>
-        <w:rPr>
-          <w:b/>
-        </w:rPr>
-        <w:t>:</w:t>
-      </w:r>
-    </w:p>
-    <w:p>
-      <w:pPr>
-        <w:rPr>
-          <w:b/>
-          <w:sz w:val="28"/>
-        </w:rPr>
-      </w:pPr>
-    </w:p>
-    <w:p>
-      <w:pPr>
-        <w:jc w:val="both"/>
-        <w:rPr>
-          <w:rFonts w:asciiTheme="minorHAnsi" w:hAnsiTheme="minorHAnsi" w:cstheme="minorHAnsi"/>
-          <w:sz w:val="28"/>
-        </w:rPr>
-      </w:pPr>
-      <w:r>
-        <w:rPr>
-          <w:rFonts w:asciiTheme="minorHAnsi" w:hAnsiTheme="minorHAnsi" w:cstheme="minorHAnsi"/>
-          <w:sz w:val="28"/>
-        </w:rPr>
-        <w:t>#{</w:t>
-      </w:r>
-      <w:proofErr w:type="spellStart"/>
-      <w:r>
-        <w:rPr>
-          <w:rFonts w:asciiTheme="minorHAnsi" w:hAnsiTheme="minorHAnsi" w:cstheme="minorHAnsi"/>
-          <w:sz w:val="28"/>
-          <w:lang w:val="en-US"/>
-        </w:rPr>
-        <w:t>getCreators</w:t>
-      </w:r>
-      <w:proofErr w:type="spellEnd"/>
-      <w:r>
-        <w:rPr>
-          <w:rFonts w:asciiTheme="minorHAnsi" w:hAnsiTheme="minorHAnsi" w:cstheme="minorHAnsi"/>
-          <w:sz w:val="28"/>
-        </w:rPr>
-        <w:t>}#</w:t>
-      </w:r>
-    </w:p>
-    <w:p>
-      <w:pPr>
-        <w:pStyle w:val="Heading7"/>
-        <w:rPr>
-          <w:b/>
-        </w:rPr>
-      </w:pPr>
-      <w:r>
-        <w:rPr>
-          <w:b/>
-        </w:rPr>
-        <w:t>РЕЦЕНЗЕНТЫ:</w:t>
+        <w:t xml:space="preserve">ПОЯСНИТЕЛЬНАЯ </w:t>
+      </w:r>
+      <w:r>
+        <w:rPr>
+          <w:b/>
+          <w:sz w:val="28"/>
+          <w:szCs w:val="28"/>
+        </w:rPr>
+        <w:t>ЗАПИСКА</w:t>
       </w:r>
     </w:p>
     <w:p/>
-    <w:p>
-      <w:pPr>
-        <w:jc w:val="both"/>
-        <w:rPr>
-          <w:rFonts w:asciiTheme="minorHAnsi" w:hAnsiTheme="minorHAnsi" w:cstheme="minorHAnsi"/>
-          <w:sz w:val="28"/>
-        </w:rPr>
-      </w:pPr>
-      <w:r>
-        <w:rPr>
-          <w:rFonts w:asciiTheme="minorHAnsi" w:hAnsiTheme="minorHAnsi" w:cstheme="minorHAnsi"/>
-          <w:sz w:val="28"/>
-        </w:rPr>
-        <w:t>#{</w:t>
-      </w:r>
-      <w:proofErr w:type="spellStart"/>
-      <w:r>
-        <w:rPr>
-          <w:rFonts w:asciiTheme="minorHAnsi" w:hAnsiTheme="minorHAnsi" w:cstheme="minorHAnsi"/>
-          <w:sz w:val="28"/>
-          <w:lang w:val="en-US"/>
-        </w:rPr>
-        <w:t>getReviewers</w:t>
-      </w:r>
-      <w:proofErr w:type="spellEnd"/>
-      <w:r>
-        <w:rPr>
-          <w:rFonts w:asciiTheme="minorHAnsi" w:hAnsiTheme="minorHAnsi" w:cstheme="minorHAnsi"/>
-          <w:sz w:val="28"/>
-        </w:rPr>
-        <w:t>}#</w:t>
-      </w:r>
-    </w:p>
-    <w:p>
-      <w:pPr>
-        <w:pStyle w:val="BodyText"/>
-        <w:rPr>
-          <w:b/>
-          <w:lang w:val="ru-RU"/>
-        </w:rPr>
-      </w:pPr>
-    </w:p>
-    <w:p>
-      <w:pPr>
-        <w:spacing w:line="20" w:lineRule="atLeast"/>
-        <w:jc w:val="both"/>
-        <w:rPr>
-          <w:b/>
-          <w:sz w:val="28"/>
-          <w:szCs w:val="28"/>
-        </w:rPr>
-      </w:pPr>
-      <w:proofErr w:type="gramStart"/>
-      <w:r>
-        <w:rPr>
-          <w:b/>
-          <w:sz w:val="28"/>
-          <w:szCs w:val="28"/>
-        </w:rPr>
-        <w:t>РЕКОМЕНДОВАНА  К</w:t>
-      </w:r>
-      <w:proofErr w:type="gramEnd"/>
-      <w:r>
-        <w:rPr>
-          <w:b/>
-          <w:sz w:val="28"/>
-          <w:szCs w:val="28"/>
-        </w:rPr>
-        <w:t xml:space="preserve"> УТВЕРЖДЕНИЮ:</w:t>
-      </w:r>
-    </w:p>
-    <w:p>
-      <w:pPr>
-        <w:spacing w:line="20" w:lineRule="atLeast"/>
-        <w:jc w:val="both"/>
-        <w:rPr>
-          <w:sz w:val="28"/>
-          <w:szCs w:val="28"/>
-        </w:rPr>
-      </w:pPr>
-    </w:p>
-    <w:p>
-      <w:pPr>
-        <w:spacing w:line="20" w:lineRule="atLeast"/>
-        <w:jc w:val="both"/>
-        <w:rPr>
-          <w:sz w:val="28"/>
-          <w:szCs w:val="28"/>
-        </w:rPr>
-      </w:pPr>
-      <w:r>
-        <w:rPr>
-          <w:sz w:val="28"/>
-          <w:szCs w:val="28"/>
-        </w:rPr>
-        <w:t xml:space="preserve">Кафедрой </w:t>
-      </w:r>
-      <w:r>
-        <w:rPr>
-          <w:sz w:val="28"/>
-          <w:szCs w:val="28"/>
-        </w:rPr>
-        <w:t>«П</w:t>
-      </w:r>
-      <w:r>
-        <w:rPr>
-          <w:sz w:val="28"/>
-          <w:szCs w:val="28"/>
-        </w:rPr>
-        <w:t>ро</w:t>
-      </w:r>
-      <w:r>
-        <w:rPr>
-          <w:sz w:val="28"/>
-          <w:szCs w:val="28"/>
-        </w:rPr>
-        <w:t>граммное</w:t>
-      </w:r>
-      <w:r>
-        <w:rPr>
-          <w:sz w:val="28"/>
-          <w:szCs w:val="28"/>
-        </w:rPr>
-        <w:t xml:space="preserve"> </w:t>
-      </w:r>
-      <w:r>
-        <w:rPr>
-          <w:sz w:val="28"/>
-          <w:szCs w:val="28"/>
-        </w:rPr>
-        <w:t>обеспечение</w:t>
-      </w:r>
-      <w:r>
-        <w:rPr>
-          <w:sz w:val="28"/>
-          <w:szCs w:val="28"/>
-        </w:rPr>
-        <w:t xml:space="preserve"> </w:t>
-      </w:r>
-      <w:r>
-        <w:rPr>
-          <w:sz w:val="28"/>
-          <w:szCs w:val="28"/>
-        </w:rPr>
-        <w:t>информационных систем и технологий»</w:t>
-      </w:r>
-      <w:r>
-        <w:rPr>
-          <w:sz w:val="28"/>
-          <w:szCs w:val="28"/>
-        </w:rPr>
-        <w:t xml:space="preserve"> </w:t>
-      </w:r>
-      <w:r>
-        <w:rPr>
-          <w:sz w:val="28"/>
-          <w:szCs w:val="28"/>
-        </w:rPr>
-        <w:t>Белорусского национального технического университета</w:t>
-      </w:r>
-    </w:p>
-    <w:p>
-      <w:pPr>
-        <w:pStyle w:val="BodyText2"/>
-        <w:spacing w:line="20" w:lineRule="atLeast"/>
-        <w:jc w:val="both"/>
-        <w:rPr>
-          <w:sz w:val="28"/>
-          <w:szCs w:val="28"/>
-        </w:rPr>
-      </w:pPr>
-      <w:r>
-        <w:rPr>
-          <w:sz w:val="28"/>
-          <w:szCs w:val="28"/>
-        </w:rPr>
-        <w:t>(</w:t>
-      </w:r>
-      <w:proofErr w:type="spellStart"/>
-      <w:r>
-        <w:rPr>
-          <w:sz w:val="28"/>
-          <w:szCs w:val="28"/>
-        </w:rPr>
-        <w:t>протокол</w:t>
-      </w:r>
-      <w:proofErr w:type="spellEnd"/>
-      <w:r>
-        <w:rPr>
-          <w:sz w:val="28"/>
-          <w:szCs w:val="28"/>
-        </w:rPr>
-        <w:t xml:space="preserve"> №____ </w:t>
-      </w:r>
-      <w:proofErr w:type="spellStart"/>
-      <w:r>
-        <w:rPr>
-          <w:sz w:val="28"/>
-          <w:szCs w:val="28"/>
-        </w:rPr>
-        <w:t>от</w:t>
-      </w:r>
-      <w:proofErr w:type="spellEnd"/>
-      <w:r>
-        <w:rPr>
-          <w:sz w:val="28"/>
-          <w:szCs w:val="28"/>
-        </w:rPr>
-        <w:t xml:space="preserve"> </w:t>
-      </w:r>
-      <w:r>
-        <w:rPr>
-          <w:sz w:val="28"/>
-          <w:szCs w:val="28"/>
-          <w:lang w:val="ru-RU"/>
-        </w:rPr>
-        <w:t>26 июня</w:t>
-      </w:r>
-      <w:r>
-        <w:rPr>
-          <w:sz w:val="28"/>
-          <w:szCs w:val="28"/>
-        </w:rPr>
-        <w:t xml:space="preserve"> 201</w:t>
-      </w:r>
-      <w:r>
-        <w:rPr>
-          <w:sz w:val="28"/>
-          <w:szCs w:val="28"/>
-          <w:lang w:val="ru-RU"/>
-        </w:rPr>
-        <w:t>9</w:t>
-      </w:r>
-      <w:r>
-        <w:rPr>
-          <w:sz w:val="28"/>
-          <w:szCs w:val="28"/>
-        </w:rPr>
-        <w:t xml:space="preserve"> </w:t>
-      </w:r>
-      <w:r>
-        <w:rPr>
-          <w:sz w:val="28"/>
-          <w:szCs w:val="28"/>
-        </w:rPr>
-        <w:t>г.)</w:t>
-      </w:r>
-    </w:p>
-    <w:p>
-      <w:pPr>
-        <w:jc w:val="both"/>
-        <w:rPr>
-          <w:sz w:val="28"/>
-          <w:szCs w:val="28"/>
-        </w:rPr>
-      </w:pPr>
-    </w:p>
-    <w:p>
-      <w:pPr>
-        <w:jc w:val="both"/>
-        <w:rPr>
-          <w:sz w:val="28"/>
-          <w:szCs w:val="28"/>
-        </w:rPr>
-      </w:pPr>
-      <w:r>
-        <w:rPr>
-          <w:sz w:val="28"/>
-          <w:szCs w:val="28"/>
-        </w:rPr>
-        <w:t>Заведующий кафедрой</w:t>
-      </w:r>
-      <w:r>
-        <w:rPr>
-          <w:sz w:val="28"/>
-          <w:szCs w:val="28"/>
-        </w:rPr>
-        <w:t xml:space="preserve"> </w:t>
-      </w:r>
-      <w:r>
-        <w:rPr>
-          <w:sz w:val="28"/>
-          <w:szCs w:val="28"/>
-        </w:rPr>
-        <w:tab/>
-      </w:r>
-      <w:r>
-        <w:rPr>
-          <w:sz w:val="28"/>
-          <w:szCs w:val="28"/>
-        </w:rPr>
-        <w:tab/>
-      </w:r>
-      <w:r>
-        <w:rPr>
-          <w:sz w:val="28"/>
-          <w:szCs w:val="28"/>
-        </w:rPr>
-        <w:t xml:space="preserve">_______________ </w:t>
-      </w:r>
-      <w:r>
-        <w:rPr>
-          <w:sz w:val="28"/>
-          <w:szCs w:val="28"/>
-        </w:rPr>
-        <w:tab/>
-      </w:r>
-      <w:r>
-        <w:rPr>
-          <w:sz w:val="28"/>
-          <w:szCs w:val="28"/>
-        </w:rPr>
-        <w:tab/>
-      </w:r>
-      <w:proofErr w:type="spellStart"/>
-      <w:r>
-        <w:rPr>
-          <w:sz w:val="28"/>
-          <w:szCs w:val="28"/>
-        </w:rPr>
-        <w:t>Ю.В.Полозков</w:t>
-      </w:r>
-      <w:proofErr w:type="spellEnd"/>
-    </w:p>
-    <w:p>
-      <w:pPr>
-        <w:jc w:val="both"/>
-        <w:rPr>
-          <w:sz w:val="28"/>
-          <w:szCs w:val="28"/>
-        </w:rPr>
-      </w:pPr>
-    </w:p>
-    <w:p>
-      <w:pPr>
-        <w:pStyle w:val="BodyText2"/>
-        <w:spacing w:line="20" w:lineRule="atLeast"/>
-        <w:jc w:val="both"/>
-        <w:rPr>
-          <w:sz w:val="28"/>
-          <w:szCs w:val="28"/>
-        </w:rPr>
-      </w:pPr>
-      <w:proofErr w:type="spellStart"/>
-      <w:r>
-        <w:rPr>
-          <w:sz w:val="28"/>
-          <w:szCs w:val="28"/>
-        </w:rPr>
-        <w:t>Методической</w:t>
-      </w:r>
-      <w:proofErr w:type="spellEnd"/>
-      <w:r>
-        <w:rPr>
-          <w:sz w:val="28"/>
-          <w:szCs w:val="28"/>
-        </w:rPr>
-        <w:t xml:space="preserve"> </w:t>
-      </w:r>
-      <w:proofErr w:type="spellStart"/>
-      <w:r>
-        <w:rPr>
-          <w:sz w:val="28"/>
-          <w:szCs w:val="28"/>
-        </w:rPr>
-        <w:t>комиссией</w:t>
-      </w:r>
-      <w:proofErr w:type="spellEnd"/>
-      <w:r>
-        <w:rPr>
-          <w:sz w:val="28"/>
-          <w:szCs w:val="28"/>
-        </w:rPr>
-        <w:t xml:space="preserve"> </w:t>
-      </w:r>
-      <w:proofErr w:type="spellStart"/>
-      <w:r>
-        <w:rPr>
-          <w:sz w:val="28"/>
-          <w:szCs w:val="28"/>
-        </w:rPr>
-        <w:t>факультета</w:t>
-      </w:r>
-      <w:proofErr w:type="spellEnd"/>
-      <w:r>
-        <w:rPr>
-          <w:sz w:val="28"/>
-          <w:szCs w:val="28"/>
-        </w:rPr>
-        <w:t xml:space="preserve">  </w:t>
-      </w:r>
-      <w:proofErr w:type="spellStart"/>
-      <w:r>
-        <w:rPr>
-          <w:sz w:val="28"/>
-          <w:szCs w:val="28"/>
-        </w:rPr>
-        <w:t>информационных</w:t>
-      </w:r>
-      <w:proofErr w:type="spellEnd"/>
-      <w:r>
-        <w:rPr>
-          <w:sz w:val="28"/>
-          <w:szCs w:val="28"/>
-        </w:rPr>
-        <w:t xml:space="preserve">  </w:t>
-      </w:r>
-      <w:proofErr w:type="spellStart"/>
-      <w:r>
-        <w:rPr>
-          <w:sz w:val="28"/>
-          <w:szCs w:val="28"/>
-        </w:rPr>
-        <w:t>технологий</w:t>
-      </w:r>
-      <w:proofErr w:type="spellEnd"/>
-      <w:r>
-        <w:rPr>
-          <w:sz w:val="28"/>
-          <w:szCs w:val="28"/>
-        </w:rPr>
-        <w:t xml:space="preserve"> и </w:t>
-      </w:r>
-      <w:proofErr w:type="spellStart"/>
-      <w:r>
-        <w:rPr>
-          <w:sz w:val="28"/>
-          <w:szCs w:val="28"/>
-        </w:rPr>
-        <w:t>робототехники</w:t>
-      </w:r>
-      <w:proofErr w:type="spellEnd"/>
-      <w:r>
-        <w:rPr>
-          <w:sz w:val="28"/>
-          <w:szCs w:val="28"/>
-        </w:rPr>
-        <w:t xml:space="preserve"> </w:t>
-      </w:r>
-      <w:proofErr w:type="spellStart"/>
-      <w:r>
-        <w:rPr>
-          <w:sz w:val="28"/>
-          <w:szCs w:val="28"/>
-        </w:rPr>
-        <w:t>Белорусского</w:t>
-      </w:r>
-      <w:proofErr w:type="spellEnd"/>
-      <w:r>
-        <w:rPr>
-          <w:sz w:val="28"/>
-          <w:szCs w:val="28"/>
-        </w:rPr>
-        <w:t xml:space="preserve"> </w:t>
-      </w:r>
-      <w:proofErr w:type="spellStart"/>
-      <w:r>
-        <w:rPr>
-          <w:sz w:val="28"/>
-          <w:szCs w:val="28"/>
-        </w:rPr>
-        <w:t>национального</w:t>
-      </w:r>
-      <w:proofErr w:type="spellEnd"/>
-      <w:r>
-        <w:rPr>
-          <w:sz w:val="28"/>
-          <w:szCs w:val="28"/>
-        </w:rPr>
-        <w:t xml:space="preserve"> </w:t>
-      </w:r>
-      <w:proofErr w:type="spellStart"/>
-      <w:r>
-        <w:rPr>
-          <w:sz w:val="28"/>
-          <w:szCs w:val="28"/>
-        </w:rPr>
-        <w:t>технического</w:t>
-      </w:r>
-      <w:proofErr w:type="spellEnd"/>
-      <w:r>
-        <w:rPr>
-          <w:sz w:val="28"/>
-          <w:szCs w:val="28"/>
-        </w:rPr>
-        <w:t xml:space="preserve"> </w:t>
-      </w:r>
-      <w:proofErr w:type="spellStart"/>
-      <w:r>
-        <w:rPr>
-          <w:sz w:val="28"/>
-          <w:szCs w:val="28"/>
-        </w:rPr>
-        <w:t>университета</w:t>
-      </w:r>
-      <w:proofErr w:type="spellEnd"/>
-    </w:p>
-    <w:p>
-      <w:pPr>
-        <w:pStyle w:val="BodyText2"/>
-        <w:spacing w:line="20" w:lineRule="atLeast"/>
-        <w:jc w:val="both"/>
-        <w:rPr>
-          <w:sz w:val="28"/>
-          <w:szCs w:val="28"/>
-        </w:rPr>
-      </w:pPr>
-      <w:r>
-        <w:rPr>
-          <w:sz w:val="28"/>
-          <w:szCs w:val="28"/>
-        </w:rPr>
-        <w:t>(</w:t>
-      </w:r>
-      <w:proofErr w:type="spellStart"/>
-      <w:r>
-        <w:rPr>
-          <w:sz w:val="28"/>
-          <w:szCs w:val="28"/>
-        </w:rPr>
-        <w:t>протокол</w:t>
-      </w:r>
-      <w:proofErr w:type="spellEnd"/>
-      <w:r>
-        <w:rPr>
-          <w:sz w:val="28"/>
-          <w:szCs w:val="28"/>
-        </w:rPr>
-        <w:t xml:space="preserve"> №____ </w:t>
-      </w:r>
-      <w:proofErr w:type="spellStart"/>
-      <w:r>
-        <w:rPr>
-          <w:sz w:val="28"/>
-          <w:szCs w:val="28"/>
-        </w:rPr>
-        <w:t>от</w:t>
-      </w:r>
-      <w:proofErr w:type="spellEnd"/>
-      <w:r>
-        <w:rPr>
-          <w:sz w:val="28"/>
-          <w:szCs w:val="28"/>
-        </w:rPr>
-        <w:t xml:space="preserve"> ____________ 201</w:t>
-      </w:r>
-      <w:r>
-        <w:rPr>
-          <w:sz w:val="28"/>
-          <w:szCs w:val="28"/>
-          <w:lang w:val="ru-RU"/>
-        </w:rPr>
-        <w:t>9</w:t>
-      </w:r>
-      <w:r>
-        <w:rPr>
-          <w:sz w:val="28"/>
-          <w:szCs w:val="28"/>
-        </w:rPr>
-        <w:t xml:space="preserve"> </w:t>
-      </w:r>
-      <w:r>
-        <w:rPr>
-          <w:sz w:val="28"/>
-          <w:szCs w:val="28"/>
-        </w:rPr>
-        <w:t>г.)</w:t>
-      </w:r>
-    </w:p>
-    <w:p>
-      <w:pPr>
-        <w:jc w:val="both"/>
-        <w:rPr>
-          <w:sz w:val="28"/>
-          <w:szCs w:val="28"/>
-        </w:rPr>
-      </w:pPr>
-    </w:p>
-    <w:p>
-      <w:pPr>
-        <w:jc w:val="both"/>
-        <w:rPr>
-          <w:sz w:val="28"/>
-          <w:szCs w:val="28"/>
-        </w:rPr>
-      </w:pPr>
-      <w:r>
-        <w:rPr>
-          <w:sz w:val="28"/>
-          <w:szCs w:val="28"/>
-        </w:rPr>
-        <w:t>Председатель методической комиссии</w:t>
-      </w:r>
-      <w:r>
-        <w:rPr>
-          <w:sz w:val="28"/>
-          <w:szCs w:val="28"/>
-        </w:rPr>
-        <w:t xml:space="preserve"> </w:t>
-      </w:r>
-      <w:r>
-        <w:rPr>
-          <w:sz w:val="28"/>
-          <w:szCs w:val="28"/>
-        </w:rPr>
-        <w:t>___________</w:t>
-      </w:r>
-      <w:r>
-        <w:rPr>
-          <w:sz w:val="28"/>
-          <w:szCs w:val="28"/>
-        </w:rPr>
-        <w:t xml:space="preserve">_____ </w:t>
-      </w:r>
-      <w:proofErr w:type="spellStart"/>
-      <w:r>
-        <w:rPr>
-          <w:sz w:val="28"/>
-          <w:szCs w:val="28"/>
-        </w:rPr>
-        <w:t>С.В.Васильев</w:t>
-      </w:r>
-      <w:proofErr w:type="spellEnd"/>
-      <w:r>
-        <w:rPr>
-          <w:sz w:val="28"/>
-          <w:szCs w:val="28"/>
-        </w:rPr>
-        <w:t xml:space="preserve"> </w:t>
-      </w:r>
-    </w:p>
-    <w:p>
-      <w:pPr>
-        <w:pStyle w:val="BodyText2"/>
-        <w:jc w:val="both"/>
-      </w:pPr>
-    </w:p>
-    <w:p>
-      <w:pPr>
-        <w:jc w:val="both"/>
-        <w:rPr>
-          <w:sz w:val="28"/>
-          <w:szCs w:val="28"/>
-        </w:rPr>
-      </w:pPr>
-      <w:r>
-        <w:rPr>
-          <w:sz w:val="28"/>
-          <w:szCs w:val="28"/>
-        </w:rPr>
-        <w:t xml:space="preserve">Научно-методическим советом Белорусского национального технического </w:t>
-      </w:r>
-      <w:proofErr w:type="gramStart"/>
-      <w:r>
-        <w:rPr>
-          <w:sz w:val="28"/>
-          <w:szCs w:val="28"/>
-        </w:rPr>
-        <w:t xml:space="preserve">университета  </w:t>
-      </w:r>
-      <w:r>
-        <w:rPr>
-          <w:sz w:val="28"/>
-          <w:szCs w:val="28"/>
-        </w:rPr>
-        <w:t>(</w:t>
-      </w:r>
-      <w:proofErr w:type="gramEnd"/>
-      <w:r>
-        <w:rPr>
-          <w:sz w:val="28"/>
-          <w:szCs w:val="28"/>
-        </w:rPr>
-        <w:t xml:space="preserve">протокол №____ </w:t>
-      </w:r>
-      <w:r>
-        <w:rPr>
-          <w:sz w:val="28"/>
-          <w:szCs w:val="28"/>
-        </w:rPr>
-        <w:t xml:space="preserve">секции №1 </w:t>
-      </w:r>
-      <w:r>
-        <w:rPr>
-          <w:sz w:val="28"/>
-          <w:szCs w:val="28"/>
-        </w:rPr>
-        <w:t xml:space="preserve">от </w:t>
-      </w:r>
-      <w:r>
-        <w:rPr>
-          <w:sz w:val="28"/>
-          <w:szCs w:val="28"/>
-        </w:rPr>
-        <w:t>____________ 201_</w:t>
-      </w:r>
-      <w:r>
-        <w:rPr>
-          <w:sz w:val="28"/>
-          <w:szCs w:val="28"/>
-        </w:rPr>
-        <w:t>г</w:t>
-      </w:r>
-      <w:r>
-        <w:rPr>
-          <w:sz w:val="28"/>
-          <w:szCs w:val="28"/>
-        </w:rPr>
-        <w:t>.</w:t>
-      </w:r>
-      <w:r>
-        <w:rPr>
-          <w:sz w:val="28"/>
-          <w:szCs w:val="28"/>
-        </w:rPr>
-        <w:t>)</w:t>
-      </w:r>
-    </w:p>
-    <w:p>
-      <w:pPr>
-        <w:jc w:val="both"/>
-        <w:rPr>
-          <w:sz w:val="28"/>
-          <w:szCs w:val="28"/>
-        </w:rPr>
-      </w:pPr>
-    </w:p>
-    <w:p>
-      <w:pPr>
-        <w:jc w:val="both"/>
-        <w:rPr>
-          <w:sz w:val="28"/>
-          <w:szCs w:val="28"/>
-        </w:rPr>
-      </w:pPr>
-    </w:p>
-    <w:p>
-      <w:pPr>
-        <w:jc w:val="both"/>
-        <w:rPr>
-          <w:sz w:val="28"/>
-          <w:szCs w:val="28"/>
-        </w:rPr>
-      </w:pPr>
-    </w:p>
-    <w:p>
-      <w:pPr>
-        <w:jc w:val="both"/>
-        <w:rPr>
-          <w:sz w:val="28"/>
-          <w:szCs w:val="28"/>
-        </w:rPr>
-      </w:pPr>
-    </w:p>
-    <w:p>
-      <w:pPr>
-        <w:jc w:val="both"/>
-        <w:rPr>
-          <w:sz w:val="28"/>
-          <w:szCs w:val="28"/>
-        </w:rPr>
-      </w:pPr>
-    </w:p>
-    <w:p>
-      <w:pPr>
-        <w:jc w:val="both"/>
-        <w:rPr>
-          <w:sz w:val="28"/>
-          <w:szCs w:val="28"/>
-        </w:rPr>
-      </w:pPr>
-    </w:p>
-    <w:p>
-      <w:pPr>
-        <w:jc w:val="both"/>
-        <w:rPr>
-          <w:sz w:val="28"/>
-          <w:szCs w:val="28"/>
-        </w:rPr>
-      </w:pPr>
-    </w:p>
-    <w:p>
-      <w:pPr>
-        <w:jc w:val="both"/>
-        <w:rPr>
-          <w:sz w:val="28"/>
-          <w:szCs w:val="28"/>
-        </w:rPr>
-      </w:pPr>
-    </w:p>
-    <w:p>
-      <w:pPr>
-        <w:jc w:val="both"/>
-        <w:rPr>
-          <w:sz w:val="28"/>
-          <w:szCs w:val="28"/>
-        </w:rPr>
-      </w:pPr>
-    </w:p>
-    <w:p>
-      <w:pPr>
-        <w:jc w:val="both"/>
-        <w:rPr>
-          <w:sz w:val="28"/>
-          <w:szCs w:val="28"/>
-        </w:rPr>
-      </w:pPr>
-    </w:p>
-    <w:p>
-      <w:pPr>
-        <w:jc w:val="both"/>
-        <w:rPr>
-          <w:sz w:val="28"/>
-          <w:szCs w:val="28"/>
-        </w:rPr>
-      </w:pPr>
-    </w:p>
-    <w:p>
-      <w:pPr>
-        <w:jc w:val="both"/>
-        <w:rPr>
-          <w:sz w:val="28"/>
-          <w:szCs w:val="28"/>
-        </w:rPr>
-      </w:pPr>
-    </w:p>
-    <w:p>
-      <w:pPr>
-        <w:jc w:val="both"/>
-        <w:rPr>
-          <w:sz w:val="28"/>
-          <w:szCs w:val="28"/>
-        </w:rPr>
-      </w:pPr>
-    </w:p>
-    <w:p>
-      <w:pPr>
-        <w:jc w:val="both"/>
-        <w:rPr>
-          <w:sz w:val="28"/>
-          <w:szCs w:val="28"/>
-        </w:rPr>
-      </w:pPr>
-    </w:p>
-    <w:p>
-      <w:pPr>
-        <w:jc w:val="both"/>
-        <w:rPr>
-          <w:sz w:val="28"/>
-          <w:szCs w:val="28"/>
-        </w:rPr>
-      </w:pPr>
-    </w:p>
-    <w:p>
-      <w:pPr>
-        <w:jc w:val="both"/>
-        <w:rPr>
-          <w:sz w:val="28"/>
-          <w:szCs w:val="28"/>
-        </w:rPr>
-      </w:pPr>
-    </w:p>
-    <w:p>
-      <w:pPr>
-        <w:rPr>
-          <w:rFonts w:asciiTheme="minorHAnsi" w:hAnsiTheme="minorHAnsi" w:cstheme="minorHAnsi"/>
-          <w:sz w:val="28"/>
-        </w:rPr>
-      </w:pPr>
-      <w:r>
-        <w:rPr>
-          <w:rFonts w:asciiTheme="minorHAnsi" w:hAnsiTheme="minorHAnsi" w:cstheme="minorHAnsi"/>
-          <w:sz w:val="28"/>
-        </w:rPr>
-        <w:t>#{</w:t>
-      </w:r>
-      <w:proofErr w:type="spellStart"/>
-      <w:r>
-        <w:rPr>
-          <w:rFonts w:asciiTheme="minorHAnsi" w:hAnsiTheme="minorHAnsi" w:cstheme="minorHAnsi"/>
-          <w:sz w:val="28"/>
-          <w:lang w:val="en-US"/>
-        </w:rPr>
-        <w:t>newPage</w:t>
-      </w:r>
-      <w:proofErr w:type="spellEnd"/>
-      <w:r>
-        <w:rPr>
-          <w:rFonts w:asciiTheme="minorHAnsi" w:hAnsiTheme="minorHAnsi" w:cstheme="minorHAnsi"/>
-          <w:sz w:val="28"/>
-        </w:rPr>
-        <w:t>}#</w:t>
-      </w:r>
-    </w:p>
-    <w:p>
-      <w:pPr>
-        <w:jc w:val="center"/>
-        <w:rPr>
-          <w:b/>
-          <w:caps/>
-          <w:sz w:val="28"/>
-          <w:szCs w:val="28"/>
-        </w:rPr>
-      </w:pPr>
-      <w:r>
-        <w:br w:type="page"/>
-      </w:r>
-      <w:r>
-        <w:rPr>
-          <w:b/>
-          <w:sz w:val="28"/>
-          <w:szCs w:val="28"/>
-        </w:rPr>
-        <w:lastRenderedPageBreak/>
-        <w:t>ПОЯСНИТЕЛЬНАЯ ЗАПИСКА</w:t>
-      </w:r>
-    </w:p>
-    <w:p>
-      <w:pPr>
-        <w:pStyle w:val="BodyTextIndent3"/>
-        <w:ind w:firstLine="0"/>
-        <w:rPr>
-          <w:sz w:val="24"/>
-          <w:szCs w:val="24"/>
-        </w:rPr>
-      </w:pPr>
-    </w:p>
     <w:p>
       <w:pPr>
         <w:ind w:firstLine="567"/>
         <w:jc w:val="both"/>
         <w:rPr>
-          <w:rFonts w:asciiTheme="minorHAnsi" w:hAnsiTheme="minorHAnsi" w:cstheme="minorHAnsi"/>
           <w:color w:val="000000"/>
           <w:sz w:val="28"/>
           <w:szCs w:val="28"/>
@@ -1782,7 +1413,6 @@
       </w:pPr>
       <w:r>
         <w:rPr>
-          <w:rFonts w:asciiTheme="minorHAnsi" w:hAnsiTheme="minorHAnsi" w:cstheme="minorHAnsi"/>
           <w:color w:val="000000"/>
           <w:sz w:val="28"/>
           <w:szCs w:val="28"/>
@@ -1792,7 +1422,6 @@
       <w:proofErr w:type="spellStart"/>
       <w:r>
         <w:rPr>
-          <w:rFonts w:asciiTheme="minorHAnsi" w:hAnsiTheme="minorHAnsi" w:cstheme="minorHAnsi"/>
           <w:color w:val="000000"/>
           <w:sz w:val="28"/>
           <w:szCs w:val="28"/>
@@ -1802,7 +1431,6 @@
       </w:r>
       <w:r>
         <w:rPr>
-          <w:rFonts w:asciiTheme="minorHAnsi" w:hAnsiTheme="minorHAnsi" w:cstheme="minorHAnsi"/>
           <w:color w:val="000000"/>
           <w:sz w:val="28"/>
           <w:szCs w:val="28"/>
@@ -1813,7 +1441,6 @@
       <w:proofErr w:type="spellEnd"/>
       <w:r>
         <w:rPr>
-          <w:rFonts w:asciiTheme="minorHAnsi" w:hAnsiTheme="minorHAnsi" w:cstheme="minorHAnsi"/>
           <w:color w:val="000000"/>
           <w:sz w:val="28"/>
           <w:szCs w:val="28"/>
@@ -1940,19 +1567,13 @@
         <w:pStyle w:val="BodyText"/>
         <w:spacing w:after="0"/>
         <w:ind w:firstLine="340"/>
-        <w:rPr>
-          <w:b/>
-          <w:sz w:val="28"/>
-          <w:szCs w:val="28"/>
-        </w:rPr>
-      </w:pPr>
-      <w:r>
-        <w:rPr>
-          <w:sz w:val="28"/>
-          <w:szCs w:val="28"/>
-        </w:rPr>
-        <w:t xml:space="preserve"> </w:t>
-      </w:r>
+        <w:jc w:val="both"/>
+        <w:rPr>
+          <w:b/>
+          <w:sz w:val="28"/>
+          <w:szCs w:val="28"/>
+        </w:rPr>
+      </w:pPr>
       <w:proofErr w:type="spellStart"/>
       <w:r>
         <w:rPr>
@@ -1974,41 +1595,38 @@
     </w:p>
     <w:p>
       <w:pPr>
-        <w:rPr>
-          <w:rFonts w:asciiTheme="minorHAnsi" w:hAnsiTheme="minorHAnsi" w:cstheme="minorHAnsi"/>
+        <w:pStyle w:val="BodyText"/>
+        <w:spacing w:after="0"/>
+        <w:jc w:val="both"/>
+        <w:rPr>
+          <w:b/>
+          <w:sz w:val="28"/>
+          <w:szCs w:val="28"/>
+        </w:rPr>
+      </w:pPr>
+      <w:r>
+        <w:rPr>
+          <w:sz w:val="28"/>
+          <w:szCs w:val="28"/>
+          <w:lang w:val="ru-RU"/>
+        </w:rPr>
+        <w:t>#{</w:t>
+      </w:r>
+      <w:proofErr w:type="spellStart"/>
+      <w:r>
+        <w:rPr>
           <w:sz w:val="28"/>
           <w:szCs w:val="28"/>
           <w:lang w:val="en-US"/>
         </w:rPr>
-      </w:pPr>
-      <w:proofErr w:type="gramStart"/>
-      <w:r>
-        <w:rPr>
-          <w:rFonts w:asciiTheme="minorHAnsi" w:hAnsiTheme="minorHAnsi" w:cstheme="minorHAnsi"/>
-          <w:sz w:val="28"/>
-          <w:szCs w:val="28"/>
-          <w:lang w:val="en-US"/>
-        </w:rPr>
-        <w:t>#{</w:t>
-      </w:r>
-      <w:proofErr w:type="spellStart"/>
-      <w:proofErr w:type="gramEnd"/>
-      <w:r>
-        <w:rPr>
-          <w:rFonts w:asciiTheme="minorHAnsi" w:hAnsiTheme="minorHAnsi" w:cstheme="minorHAnsi"/>
-          <w:sz w:val="28"/>
-          <w:szCs w:val="28"/>
-          <w:lang w:val="en-US"/>
-        </w:rPr>
         <w:t>getStudentMustKnows</w:t>
       </w:r>
       <w:proofErr w:type="spellEnd"/>
       <w:r>
         <w:rPr>
-          <w:rFonts w:asciiTheme="minorHAnsi" w:hAnsiTheme="minorHAnsi" w:cstheme="minorHAnsi"/>
-          <w:sz w:val="28"/>
-          <w:szCs w:val="28"/>
-          <w:lang w:val="en-US"/>
+          <w:sz w:val="28"/>
+          <w:szCs w:val="28"/>
+          <w:lang w:val="ru-RU"/>
         </w:rPr>
         <w:t>}#</w:t>
       </w:r>
@@ -2018,6 +1636,7 @@
         <w:pStyle w:val="BodyText"/>
         <w:spacing w:after="0"/>
         <w:ind w:firstLine="340"/>
+        <w:jc w:val="both"/>
         <w:rPr>
           <w:sz w:val="28"/>
           <w:szCs w:val="28"/>
@@ -2043,41 +1662,33 @@
     </w:p>
     <w:p>
       <w:pPr>
-        <w:rPr>
-          <w:rFonts w:asciiTheme="minorHAnsi" w:hAnsiTheme="minorHAnsi" w:cstheme="minorHAnsi"/>
+        <w:jc w:val="both"/>
+        <w:rPr>
+          <w:sz w:val="28"/>
+          <w:szCs w:val="28"/>
+        </w:rPr>
+      </w:pPr>
+      <w:r>
+        <w:rPr>
+          <w:sz w:val="28"/>
+          <w:szCs w:val="28"/>
+        </w:rPr>
+        <w:t>#{</w:t>
+      </w:r>
+      <w:proofErr w:type="spellStart"/>
+      <w:r>
+        <w:rPr>
           <w:sz w:val="28"/>
           <w:szCs w:val="28"/>
           <w:lang w:val="en-US"/>
         </w:rPr>
-      </w:pPr>
-      <w:proofErr w:type="gramStart"/>
-      <w:r>
-        <w:rPr>
-          <w:rFonts w:asciiTheme="minorHAnsi" w:hAnsiTheme="minorHAnsi" w:cstheme="minorHAnsi"/>
-          <w:sz w:val="28"/>
-          <w:szCs w:val="28"/>
-          <w:lang w:val="en-US"/>
-        </w:rPr>
-        <w:t>#{</w:t>
-      </w:r>
-      <w:proofErr w:type="spellStart"/>
-      <w:proofErr w:type="gramEnd"/>
-      <w:r>
-        <w:rPr>
-          <w:rFonts w:asciiTheme="minorHAnsi" w:hAnsiTheme="minorHAnsi" w:cstheme="minorHAnsi"/>
-          <w:sz w:val="28"/>
-          <w:szCs w:val="28"/>
-          <w:lang w:val="en-US"/>
-        </w:rPr>
         <w:t>getStudentMustCans</w:t>
       </w:r>
       <w:proofErr w:type="spellEnd"/>
       <w:r>
         <w:rPr>
-          <w:rFonts w:asciiTheme="minorHAnsi" w:hAnsiTheme="minorHAnsi" w:cstheme="minorHAnsi"/>
-          <w:sz w:val="28"/>
-          <w:szCs w:val="28"/>
-          <w:lang w:val="en-US"/>
+          <w:sz w:val="28"/>
+          <w:szCs w:val="28"/>
         </w:rPr>
         <w:t>}#</w:t>
       </w:r>
@@ -2093,69 +1704,61 @@
         <w:rPr>
           <w:sz w:val="28"/>
           <w:szCs w:val="28"/>
+        </w:rPr>
+      </w:pPr>
+      <w:r>
+        <w:rPr>
+          <w:b/>
+          <w:sz w:val="28"/>
+          <w:szCs w:val="28"/>
+        </w:rPr>
+        <w:t>владеть</w:t>
+      </w:r>
+      <w:r>
+        <w:rPr>
+          <w:sz w:val="28"/>
+          <w:szCs w:val="28"/>
+        </w:rPr>
+        <w:t>:</w:t>
+      </w:r>
+    </w:p>
+    <w:p>
+      <w:pPr>
+        <w:jc w:val="both"/>
+        <w:rPr>
+          <w:sz w:val="28"/>
+          <w:szCs w:val="28"/>
+        </w:rPr>
+      </w:pPr>
+      <w:r>
+        <w:rPr>
+          <w:sz w:val="28"/>
+          <w:szCs w:val="28"/>
+        </w:rPr>
+        <w:t>#{</w:t>
+      </w:r>
+      <w:proofErr w:type="spellStart"/>
+      <w:r>
+        <w:rPr>
+          <w:sz w:val="28"/>
+          <w:szCs w:val="28"/>
           <w:lang w:val="en-US"/>
         </w:rPr>
-      </w:pPr>
-      <w:r>
-        <w:rPr>
-          <w:b/>
-          <w:sz w:val="28"/>
-          <w:szCs w:val="28"/>
-        </w:rPr>
-        <w:t>владеть</w:t>
-      </w:r>
-      <w:r>
-        <w:rPr>
-          <w:sz w:val="28"/>
-          <w:szCs w:val="28"/>
-          <w:lang w:val="en-US"/>
-        </w:rPr>
-        <w:t>:</w:t>
-      </w:r>
-    </w:p>
-    <w:p>
-      <w:pPr>
-        <w:rPr>
-          <w:rFonts w:asciiTheme="minorHAnsi" w:hAnsiTheme="minorHAnsi" w:cstheme="minorHAnsi"/>
-          <w:sz w:val="28"/>
-          <w:szCs w:val="28"/>
-        </w:rPr>
-      </w:pPr>
-      <w:r>
-        <w:rPr>
-          <w:rFonts w:asciiTheme="minorHAnsi" w:hAnsiTheme="minorHAnsi" w:cstheme="minorHAnsi"/>
-          <w:sz w:val="28"/>
-          <w:szCs w:val="28"/>
-        </w:rPr>
-        <w:t>#{</w:t>
-      </w:r>
-      <w:proofErr w:type="spellStart"/>
-      <w:r>
-        <w:rPr>
-          <w:rFonts w:asciiTheme="minorHAnsi" w:hAnsiTheme="minorHAnsi" w:cstheme="minorHAnsi"/>
-          <w:sz w:val="28"/>
-          <w:szCs w:val="28"/>
-          <w:lang w:val="en-US"/>
-        </w:rPr>
         <w:t>getStudentMustHaves</w:t>
       </w:r>
       <w:proofErr w:type="spellEnd"/>
       <w:r>
         <w:rPr>
-          <w:rFonts w:asciiTheme="minorHAnsi" w:hAnsiTheme="minorHAnsi" w:cstheme="minorHAnsi"/>
           <w:sz w:val="28"/>
           <w:szCs w:val="28"/>
         </w:rPr>
         <w:t>}#</w:t>
       </w:r>
-    </w:p>
-    <w:p>
-      <w:pPr>
-        <w:tabs>
-          <w:tab w:val="left" w:pos="360"/>
-        </w:tabs>
-        <w:suppressAutoHyphens/>
-        <w:ind w:right="97"/>
+      <w:bookmarkStart w:id="0" w:name="_GoBack"/>
+      <w:bookmarkEnd w:id="0"/>
+    </w:p>
+    <w:p>
+      <w:pPr>
         <w:jc w:val="both"/>
         <w:rPr>
           <w:sz w:val="28"/>
@@ -2310,14 +1913,12 @@
         </w:tabs>
         <w:jc w:val="both"/>
         <w:rPr>
-          <w:rFonts w:asciiTheme="minorHAnsi" w:hAnsiTheme="minorHAnsi" w:cstheme="minorHAnsi"/>
-          <w:sz w:val="28"/>
-          <w:szCs w:val="28"/>
-        </w:rPr>
-      </w:pPr>
-      <w:r>
-        <w:rPr>
-          <w:rFonts w:asciiTheme="minorHAnsi" w:hAnsiTheme="minorHAnsi" w:cstheme="minorHAnsi"/>
+          <w:sz w:val="28"/>
+          <w:szCs w:val="28"/>
+        </w:rPr>
+      </w:pPr>
+      <w:r>
+        <w:rPr>
           <w:sz w:val="28"/>
           <w:szCs w:val="28"/>
         </w:rPr>
@@ -2326,7 +1927,6 @@
       <w:proofErr w:type="spellStart"/>
       <w:r>
         <w:rPr>
-          <w:rFonts w:asciiTheme="minorHAnsi" w:hAnsiTheme="minorHAnsi" w:cstheme="minorHAnsi"/>
           <w:sz w:val="28"/>
           <w:szCs w:val="28"/>
           <w:lang w:val="en-US"/>
@@ -2336,7 +1936,6 @@
       <w:proofErr w:type="spellEnd"/>
       <w:r>
         <w:rPr>
-          <w:rFonts w:asciiTheme="minorHAnsi" w:hAnsiTheme="minorHAnsi" w:cstheme="minorHAnsi"/>
           <w:sz w:val="28"/>
           <w:szCs w:val="28"/>
         </w:rPr>
@@ -2369,133 +1968,19 @@
           <w:sz w:val="28"/>
           <w:szCs w:val="28"/>
         </w:rPr>
-        <w:t>С</w:t>
-      </w:r>
-      <w:r>
-        <w:rPr>
-          <w:sz w:val="28"/>
-          <w:szCs w:val="28"/>
-        </w:rPr>
-        <w:t>огласно</w:t>
-      </w:r>
-      <w:r>
-        <w:rPr>
-          <w:sz w:val="28"/>
-          <w:szCs w:val="28"/>
-        </w:rPr>
-        <w:t xml:space="preserve"> </w:t>
-      </w:r>
-      <w:r>
-        <w:rPr>
-          <w:sz w:val="28"/>
-          <w:szCs w:val="28"/>
-        </w:rPr>
-        <w:t>учебным</w:t>
-      </w:r>
-      <w:r>
-        <w:rPr>
-          <w:sz w:val="28"/>
-          <w:szCs w:val="28"/>
-        </w:rPr>
-        <w:t xml:space="preserve"> </w:t>
-      </w:r>
-      <w:r>
-        <w:rPr>
-          <w:sz w:val="28"/>
-          <w:szCs w:val="28"/>
-        </w:rPr>
-        <w:t>планам</w:t>
-      </w:r>
-      <w:r>
-        <w:rPr>
-          <w:sz w:val="28"/>
-          <w:szCs w:val="28"/>
-        </w:rPr>
-        <w:t xml:space="preserve"> </w:t>
-      </w:r>
-      <w:r>
-        <w:rPr>
-          <w:sz w:val="28"/>
-          <w:szCs w:val="28"/>
-        </w:rPr>
-        <w:t>на</w:t>
-      </w:r>
-      <w:r>
-        <w:rPr>
-          <w:sz w:val="28"/>
-          <w:szCs w:val="28"/>
-        </w:rPr>
-        <w:t xml:space="preserve"> </w:t>
-      </w:r>
-      <w:r>
-        <w:rPr>
-          <w:sz w:val="28"/>
-          <w:szCs w:val="28"/>
-        </w:rPr>
-        <w:t>изучение</w:t>
-      </w:r>
-      <w:r>
-        <w:rPr>
-          <w:sz w:val="28"/>
-          <w:szCs w:val="28"/>
-        </w:rPr>
-        <w:t xml:space="preserve"> </w:t>
-      </w:r>
-      <w:r>
-        <w:rPr>
-          <w:sz w:val="28"/>
-          <w:szCs w:val="28"/>
-        </w:rPr>
-        <w:t>учебной</w:t>
-      </w:r>
-      <w:r>
-        <w:rPr>
-          <w:sz w:val="28"/>
-          <w:szCs w:val="28"/>
-        </w:rPr>
-        <w:t xml:space="preserve"> </w:t>
-      </w:r>
-      <w:r>
-        <w:rPr>
-          <w:sz w:val="28"/>
-          <w:szCs w:val="28"/>
-        </w:rPr>
-        <w:t>дисциплины</w:t>
-      </w:r>
-      <w:r>
-        <w:rPr>
-          <w:sz w:val="28"/>
-          <w:szCs w:val="28"/>
-        </w:rPr>
-        <w:t xml:space="preserve"> </w:t>
-      </w:r>
-      <w:r>
-        <w:rPr>
-          <w:sz w:val="28"/>
-          <w:szCs w:val="28"/>
-        </w:rPr>
-        <w:t>отведено</w:t>
-      </w:r>
-      <w:r>
-        <w:rPr>
-          <w:sz w:val="28"/>
-          <w:szCs w:val="28"/>
-        </w:rPr>
-        <w:t>:</w:t>
+        <w:t>Согласно учебным планам на изучение учебной дисциплины отведено:</w:t>
       </w:r>
     </w:p>
     <w:p>
       <w:pPr>
         <w:jc w:val="both"/>
         <w:rPr>
-          <w:rFonts w:asciiTheme="minorHAnsi" w:hAnsiTheme="minorHAnsi" w:cstheme="minorHAnsi"/>
-          <w:sz w:val="28"/>
-          <w:szCs w:val="28"/>
-        </w:rPr>
-      </w:pPr>
-      <w:r>
-        <w:rPr>
-          <w:rFonts w:asciiTheme="minorHAnsi" w:hAnsiTheme="minorHAnsi" w:cstheme="minorHAnsi"/>
+          <w:sz w:val="28"/>
+          <w:szCs w:val="28"/>
+        </w:rPr>
+      </w:pPr>
+      <w:r>
+        <w:rPr>
           <w:sz w:val="28"/>
           <w:szCs w:val="28"/>
         </w:rPr>
@@ -2504,7 +1989,6 @@
       <w:proofErr w:type="spellStart"/>
       <w:r>
         <w:rPr>
-          <w:rFonts w:asciiTheme="minorHAnsi" w:hAnsiTheme="minorHAnsi" w:cstheme="minorHAnsi"/>
           <w:sz w:val="28"/>
           <w:szCs w:val="28"/>
           <w:lang w:val="en-US"/>
@@ -2514,7 +1998,6 @@
       <w:proofErr w:type="spellEnd"/>
       <w:r>
         <w:rPr>
-          <w:rFonts w:asciiTheme="minorHAnsi" w:hAnsiTheme="minorHAnsi" w:cstheme="minorHAnsi"/>
           <w:sz w:val="28"/>
           <w:szCs w:val="28"/>
         </w:rPr>
@@ -2563,14 +2046,12 @@
         <w:ind w:firstLine="567"/>
         <w:jc w:val="both"/>
         <w:rPr>
-          <w:rFonts w:asciiTheme="minorHAnsi" w:hAnsiTheme="minorHAnsi" w:cstheme="minorHAnsi"/>
-          <w:sz w:val="28"/>
-          <w:szCs w:val="28"/>
-        </w:rPr>
-      </w:pPr>
-      <w:r>
-        <w:rPr>
-          <w:rFonts w:asciiTheme="minorHAnsi" w:hAnsiTheme="minorHAnsi" w:cstheme="minorHAnsi"/>
+          <w:sz w:val="28"/>
+          <w:szCs w:val="28"/>
+        </w:rPr>
+      </w:pPr>
+      <w:r>
+        <w:rPr>
           <w:sz w:val="28"/>
           <w:szCs w:val="28"/>
         </w:rPr>
@@ -2579,7 +2060,6 @@
       <w:proofErr w:type="spellStart"/>
       <w:r>
         <w:rPr>
-          <w:rFonts w:asciiTheme="minorHAnsi" w:hAnsiTheme="minorHAnsi" w:cstheme="minorHAnsi"/>
           <w:sz w:val="28"/>
           <w:szCs w:val="28"/>
           <w:lang w:val="en-US"/>
@@ -2589,12 +2069,36 @@
       <w:proofErr w:type="spellEnd"/>
       <w:r>
         <w:rPr>
-          <w:rFonts w:asciiTheme="minorHAnsi" w:hAnsiTheme="minorHAnsi" w:cstheme="minorHAnsi"/>
           <w:sz w:val="28"/>
           <w:szCs w:val="28"/>
         </w:rPr>
         <w:t>}#</w:t>
       </w:r>
+    </w:p>
+    <w:p>
+      <w:pPr>
+        <w:rPr>
+          <w:sz w:val="28"/>
+          <w:szCs w:val="28"/>
+        </w:rPr>
+      </w:pPr>
+      <w:r>
+        <w:rPr>
+          <w:sz w:val="28"/>
+          <w:szCs w:val="28"/>
+        </w:rPr>
+        <w:br w:type="page"/>
+      </w:r>
+    </w:p>
+    <w:p>
+      <w:pPr>
+        <w:ind w:firstLine="567"/>
+        <w:jc w:val="both"/>
+        <w:rPr>
+          <w:sz w:val="28"/>
+          <w:szCs w:val="28"/>
+        </w:rPr>
+      </w:pPr>
     </w:p>
     <w:p>
       <w:pPr>
@@ -2612,38 +2116,28 @@
       <w:pPr>
         <w:ind w:firstLine="900"/>
         <w:contextualSpacing/>
-        <w:rPr>
-          <w:rFonts w:asciiTheme="minorHAnsi" w:hAnsiTheme="minorHAnsi" w:cstheme="minorHAnsi"/>
-          <w:sz w:val="28"/>
-          <w:szCs w:val="28"/>
-        </w:rPr>
-      </w:pPr>
-      <w:r>
-        <w:rPr>
-          <w:rFonts w:asciiTheme="minorHAnsi" w:hAnsiTheme="minorHAnsi" w:cstheme="minorHAnsi"/>
-          <w:sz w:val="28"/>
-          <w:szCs w:val="28"/>
-        </w:rPr>
-        <w:t>#{</w:t>
-      </w:r>
-      <w:proofErr w:type="spellStart"/>
-      <w:r>
-        <w:rPr>
-          <w:rFonts w:asciiTheme="minorHAnsi" w:hAnsiTheme="minorHAnsi" w:cstheme="minorHAnsi"/>
-          <w:sz w:val="28"/>
-          <w:szCs w:val="28"/>
-          <w:lang w:val="en-US"/>
-        </w:rPr>
-        <w:t>newPage</w:t>
-      </w:r>
-      <w:proofErr w:type="spellEnd"/>
-      <w:r>
-        <w:rPr>
-          <w:rFonts w:asciiTheme="minorHAnsi" w:hAnsiTheme="minorHAnsi" w:cstheme="minorHAnsi"/>
-          <w:sz w:val="28"/>
-          <w:szCs w:val="28"/>
-        </w:rPr>
-        <w:t>}#</w:t>
+        <w:jc w:val="center"/>
+        <w:rPr>
+          <w:b/>
+          <w:sz w:val="28"/>
+          <w:szCs w:val="28"/>
+        </w:rPr>
+      </w:pPr>
+      <w:r>
+        <w:rPr>
+          <w:b/>
+          <w:sz w:val="28"/>
+          <w:szCs w:val="28"/>
+        </w:rPr>
+        <w:t xml:space="preserve">СОДЕРЖАНИЕ </w:t>
+      </w:r>
+      <w:r>
+        <w:rPr>
+          <w:b/>
+          <w:sz w:val="28"/>
+          <w:szCs w:val="28"/>
+        </w:rPr>
+        <w:t>УЧЕБНОГО МАТЕРИАЛА</w:t>
       </w:r>
     </w:p>
     <w:p>
@@ -2652,35 +2146,6 @@
         <w:contextualSpacing/>
         <w:jc w:val="center"/>
         <w:rPr>
-          <w:b/>
-          <w:sz w:val="28"/>
-          <w:szCs w:val="28"/>
-        </w:rPr>
-      </w:pPr>
-      <w:r>
-        <w:rPr>
-          <w:b/>
-          <w:sz w:val="28"/>
-          <w:szCs w:val="28"/>
-        </w:rPr>
-        <w:t xml:space="preserve">СОДЕРЖАНИЕ </w:t>
-      </w:r>
-      <w:r>
-        <w:rPr>
-          <w:b/>
-          <w:sz w:val="28"/>
-          <w:szCs w:val="28"/>
-        </w:rPr>
-        <w:t>УЧЕБНОГО МАТЕРИАЛА</w:t>
-      </w:r>
-    </w:p>
-    <w:p>
-      <w:pPr>
-        <w:ind w:firstLine="900"/>
-        <w:contextualSpacing/>
-        <w:jc w:val="center"/>
-        <w:rPr>
-          <w:rFonts w:asciiTheme="minorHAnsi" w:hAnsiTheme="minorHAnsi" w:cstheme="minorHAnsi"/>
           <w:noProof/>
           <w:sz w:val="28"/>
           <w:szCs w:val="28"/>
@@ -2688,7 +2153,6 @@
       </w:pPr>
       <w:r>
         <w:rPr>
-          <w:rFonts w:asciiTheme="minorHAnsi" w:hAnsiTheme="minorHAnsi" w:cstheme="minorHAnsi"/>
           <w:noProof/>
           <w:sz w:val="28"/>
           <w:szCs w:val="28"/>
@@ -2697,7 +2161,6 @@
       </w:r>
       <w:r>
         <w:rPr>
-          <w:rFonts w:asciiTheme="minorHAnsi" w:hAnsiTheme="minorHAnsi" w:cstheme="minorHAnsi"/>
           <w:noProof/>
           <w:sz w:val="28"/>
           <w:szCs w:val="28"/>
@@ -2707,7 +2170,6 @@
       </w:r>
       <w:r>
         <w:rPr>
-          <w:rFonts w:asciiTheme="minorHAnsi" w:hAnsiTheme="minorHAnsi" w:cstheme="minorHAnsi"/>
           <w:noProof/>
           <w:sz w:val="28"/>
           <w:szCs w:val="28"/>
@@ -2742,14 +2204,12 @@
         <w:contextualSpacing/>
         <w:jc w:val="both"/>
         <w:rPr>
-          <w:rFonts w:asciiTheme="minorHAnsi" w:hAnsiTheme="minorHAnsi" w:cstheme="minorHAnsi"/>
-          <w:sz w:val="28"/>
-          <w:szCs w:val="28"/>
-        </w:rPr>
-      </w:pPr>
-      <w:r>
-        <w:rPr>
-          <w:rFonts w:asciiTheme="minorHAnsi" w:hAnsiTheme="minorHAnsi" w:cstheme="minorHAnsi"/>
+          <w:sz w:val="28"/>
+          <w:szCs w:val="28"/>
+        </w:rPr>
+      </w:pPr>
+      <w:r>
+        <w:rPr>
           <w:sz w:val="28"/>
           <w:szCs w:val="28"/>
         </w:rPr>
@@ -2758,7 +2218,6 @@
       <w:proofErr w:type="spellStart"/>
       <w:r>
         <w:rPr>
-          <w:rFonts w:asciiTheme="minorHAnsi" w:hAnsiTheme="minorHAnsi" w:cstheme="minorHAnsi"/>
           <w:sz w:val="28"/>
           <w:szCs w:val="28"/>
           <w:lang w:val="en-US"/>
@@ -2768,35 +2227,30 @@
       <w:proofErr w:type="spellEnd"/>
       <w:r>
         <w:rPr>
-          <w:rFonts w:asciiTheme="minorHAnsi" w:hAnsiTheme="minorHAnsi" w:cstheme="minorHAnsi"/>
           <w:sz w:val="28"/>
           <w:szCs w:val="28"/>
         </w:rPr>
         <w:t>}#</w:t>
       </w:r>
     </w:p>
-    <w:p/>
-    <w:p/>
-    <w:p/>
-    <w:p/>
-    <w:p/>
-    <w:p/>
-    <w:p/>
-    <w:p/>
-    <w:p/>
-    <w:p/>
-    <w:p/>
-    <w:p/>
-    <w:p/>
-    <w:p/>
-    <w:p/>
-    <w:p/>
-    <w:p/>
-    <w:p/>
-    <w:p>
-      <w:pPr>
-        <w:rPr>
-          <w:rFonts w:asciiTheme="minorHAnsi" w:hAnsiTheme="minorHAnsi" w:cstheme="minorHAnsi"/>
+    <w:p>
+      <w:pPr>
+        <w:rPr>
+          <w:sz w:val="28"/>
+          <w:szCs w:val="28"/>
+        </w:rPr>
+      </w:pPr>
+      <w:r>
+        <w:rPr>
+          <w:sz w:val="28"/>
+          <w:szCs w:val="28"/>
+        </w:rPr>
+        <w:br w:type="page"/>
+      </w:r>
+    </w:p>
+    <w:p>
+      <w:pPr>
+        <w:rPr>
           <w:sz w:val="28"/>
           <w:szCs w:val="28"/>
         </w:rPr>
@@ -2811,33 +2265,6 @@
           <w:docGrid w:linePitch="360"/>
         </w:sectPr>
       </w:pPr>
-      <w:r>
-        <w:rPr>
-          <w:rFonts w:asciiTheme="minorHAnsi" w:hAnsiTheme="minorHAnsi" w:cstheme="minorHAnsi"/>
-          <w:sz w:val="28"/>
-          <w:szCs w:val="28"/>
-        </w:rPr>
-        <w:t>#{</w:t>
-      </w:r>
-      <w:proofErr w:type="spellStart"/>
-      <w:r>
-        <w:rPr>
-          <w:rFonts w:asciiTheme="minorHAnsi" w:hAnsiTheme="minorHAnsi" w:cstheme="minorHAnsi"/>
-          <w:sz w:val="28"/>
-          <w:szCs w:val="28"/>
-          <w:lang w:val="en-US"/>
-        </w:rPr>
-        <w:t>newPage</w:t>
-      </w:r>
-      <w:proofErr w:type="spellEnd"/>
-      <w:r>
-        <w:rPr>
-          <w:rFonts w:asciiTheme="minorHAnsi" w:hAnsiTheme="minorHAnsi" w:cstheme="minorHAnsi"/>
-          <w:sz w:val="28"/>
-          <w:szCs w:val="28"/>
-        </w:rPr>
-        <w:t>}#</w:t>
-      </w:r>
     </w:p>
     <w:p>
       <w:pPr>
@@ -2854,7 +2281,6 @@
       </w:pPr>
       <w:r>
         <w:rPr>
-          <w:rFonts w:asciiTheme="minorHAnsi" w:hAnsiTheme="minorHAnsi" w:cstheme="minorHAnsi"/>
           <w:sz w:val="28"/>
           <w:szCs w:val="28"/>
         </w:rPr>
@@ -2864,17 +2290,23 @@
       <w:proofErr w:type="spellStart"/>
       <w:r>
         <w:rPr>
-          <w:rFonts w:asciiTheme="minorHAnsi" w:hAnsiTheme="minorHAnsi" w:cstheme="minorHAnsi"/>
           <w:sz w:val="28"/>
           <w:szCs w:val="28"/>
           <w:lang w:val="en-US"/>
         </w:rPr>
-        <w:t>getActoveTopicsTable</w:t>
-      </w:r>
-      <w:proofErr w:type="spellEnd"/>
-      <w:r>
-        <w:rPr>
-          <w:rFonts w:asciiTheme="minorHAnsi" w:hAnsiTheme="minorHAnsi" w:cstheme="minorHAnsi"/>
+        <w:t>getActi</w:t>
+      </w:r>
+      <w:r>
+        <w:rPr>
+          <w:sz w:val="28"/>
+          <w:szCs w:val="28"/>
+          <w:lang w:val="en-US"/>
+        </w:rPr>
+        <w:t>veTopicsTable</w:t>
+      </w:r>
+      <w:proofErr w:type="spellEnd"/>
+      <w:r>
+        <w:rPr>
           <w:sz w:val="28"/>
           <w:szCs w:val="28"/>
         </w:rPr>
@@ -2897,15 +2329,7 @@
           <w:sz w:val="28"/>
         </w:rPr>
         <w:lastRenderedPageBreak/>
-        <w:t>Информационно-методическая часть</w:t>
-      </w:r>
-      <w:r>
-        <w:rPr>
-          <w:b/>
-          <w:caps/>
-          <w:sz w:val="28"/>
-        </w:rPr>
-        <w:t xml:space="preserve"> </w:t>
+        <w:t xml:space="preserve">Информационно-методическая часть </w:t>
       </w:r>
     </w:p>
     <w:p>
@@ -2954,7 +2378,6 @@
         <w:contextualSpacing/>
         <w:jc w:val="both"/>
         <w:rPr>
-          <w:rFonts w:asciiTheme="minorHAnsi" w:hAnsiTheme="minorHAnsi" w:cstheme="minorHAnsi"/>
           <w:noProof/>
           <w:sz w:val="28"/>
           <w:szCs w:val="28"/>
@@ -2962,7 +2385,6 @@
       </w:pPr>
       <w:r>
         <w:rPr>
-          <w:rFonts w:asciiTheme="minorHAnsi" w:hAnsiTheme="minorHAnsi" w:cstheme="minorHAnsi"/>
           <w:sz w:val="28"/>
           <w:szCs w:val="28"/>
         </w:rPr>
@@ -2971,7 +2393,6 @@
       <w:proofErr w:type="spellStart"/>
       <w:r>
         <w:rPr>
-          <w:rFonts w:asciiTheme="minorHAnsi" w:hAnsiTheme="minorHAnsi" w:cstheme="minorHAnsi"/>
           <w:sz w:val="28"/>
           <w:szCs w:val="28"/>
           <w:lang w:val="en-US"/>
@@ -2981,7 +2402,6 @@
       <w:proofErr w:type="spellEnd"/>
       <w:r>
         <w:rPr>
-          <w:rFonts w:asciiTheme="minorHAnsi" w:hAnsiTheme="minorHAnsi" w:cstheme="minorHAnsi"/>
           <w:sz w:val="28"/>
           <w:szCs w:val="28"/>
         </w:rPr>
@@ -3019,7 +2439,6 @@
         <w:contextualSpacing/>
         <w:jc w:val="both"/>
         <w:rPr>
-          <w:rFonts w:asciiTheme="minorHAnsi" w:hAnsiTheme="minorHAnsi" w:cstheme="minorHAnsi"/>
           <w:noProof/>
           <w:sz w:val="28"/>
           <w:szCs w:val="28"/>
@@ -3027,7 +2446,6 @@
       </w:pPr>
       <w:r>
         <w:rPr>
-          <w:rFonts w:asciiTheme="minorHAnsi" w:hAnsiTheme="minorHAnsi" w:cstheme="minorHAnsi"/>
           <w:sz w:val="28"/>
           <w:szCs w:val="28"/>
         </w:rPr>
@@ -3036,7 +2454,6 @@
       <w:proofErr w:type="spellStart"/>
       <w:r>
         <w:rPr>
-          <w:rFonts w:asciiTheme="minorHAnsi" w:hAnsiTheme="minorHAnsi" w:cstheme="minorHAnsi"/>
           <w:sz w:val="28"/>
           <w:szCs w:val="28"/>
           <w:lang w:val="en-US"/>
@@ -3046,7 +2463,6 @@
       <w:proofErr w:type="spellEnd"/>
       <w:r>
         <w:rPr>
-          <w:rFonts w:asciiTheme="minorHAnsi" w:hAnsiTheme="minorHAnsi" w:cstheme="minorHAnsi"/>
           <w:sz w:val="28"/>
           <w:szCs w:val="28"/>
         </w:rPr>
@@ -3054,7 +2470,6 @@
       </w:r>
       <w:r>
         <w:rPr>
-          <w:rFonts w:asciiTheme="minorHAnsi" w:hAnsiTheme="minorHAnsi" w:cstheme="minorHAnsi"/>
           <w:sz w:val="28"/>
           <w:szCs w:val="28"/>
         </w:rPr>
@@ -3413,14 +2828,7 @@
           <w:sz w:val="28"/>
           <w:szCs w:val="28"/>
         </w:rPr>
-        <w:t>использ</w:t>
-      </w:r>
-      <w:r>
-        <w:rPr>
-          <w:sz w:val="28"/>
-          <w:szCs w:val="28"/>
-        </w:rPr>
-        <w:t>овать</w:t>
+        <w:t>использовать</w:t>
       </w:r>
       <w:proofErr w:type="spellEnd"/>
       <w:r>
@@ -3489,7 +2897,6 @@
         <w:contextualSpacing/>
         <w:jc w:val="both"/>
         <w:rPr>
-          <w:rFonts w:asciiTheme="minorHAnsi" w:hAnsiTheme="minorHAnsi" w:cstheme="minorHAnsi"/>
           <w:sz w:val="28"/>
           <w:szCs w:val="28"/>
           <w:lang w:val="ru-RU"/>
@@ -3497,7 +2904,6 @@
       </w:pPr>
       <w:r>
         <w:rPr>
-          <w:rFonts w:asciiTheme="minorHAnsi" w:hAnsiTheme="minorHAnsi" w:cstheme="minorHAnsi"/>
           <w:sz w:val="28"/>
           <w:szCs w:val="28"/>
           <w:lang w:val="ru-RU"/>
@@ -3507,7 +2913,6 @@
       <w:proofErr w:type="spellStart"/>
       <w:r>
         <w:rPr>
-          <w:rFonts w:asciiTheme="minorHAnsi" w:hAnsiTheme="minorHAnsi" w:cstheme="minorHAnsi"/>
           <w:sz w:val="28"/>
           <w:szCs w:val="28"/>
           <w:lang w:val="en-US"/>
@@ -3517,7 +2922,6 @@
       <w:proofErr w:type="spellEnd"/>
       <w:r>
         <w:rPr>
-          <w:rFonts w:asciiTheme="minorHAnsi" w:hAnsiTheme="minorHAnsi" w:cstheme="minorHAnsi"/>
           <w:sz w:val="28"/>
           <w:szCs w:val="28"/>
           <w:lang w:val="ru-RU"/>
@@ -3554,7 +2958,6 @@
         <w:contextualSpacing/>
         <w:rPr>
           <w:rStyle w:val="FontStyle45"/>
-          <w:rFonts w:asciiTheme="minorHAnsi" w:hAnsiTheme="minorHAnsi" w:cstheme="minorHAnsi"/>
           <w:b w:val="0"/>
           <w:sz w:val="28"/>
           <w:szCs w:val="28"/>
@@ -3563,7 +2966,6 @@
       <w:r>
         <w:rPr>
           <w:rStyle w:val="FontStyle41"/>
-          <w:rFonts w:asciiTheme="minorHAnsi" w:hAnsiTheme="minorHAnsi" w:cstheme="minorHAnsi"/>
           <w:b w:val="0"/>
           <w:sz w:val="28"/>
           <w:szCs w:val="28"/>
@@ -3574,7 +2976,6 @@
       <w:r>
         <w:rPr>
           <w:rStyle w:val="FontStyle41"/>
-          <w:rFonts w:asciiTheme="minorHAnsi" w:hAnsiTheme="minorHAnsi" w:cstheme="minorHAnsi"/>
           <w:b w:val="0"/>
           <w:sz w:val="28"/>
           <w:szCs w:val="28"/>
@@ -3586,7 +2987,6 @@
       <w:r>
         <w:rPr>
           <w:rStyle w:val="FontStyle41"/>
-          <w:rFonts w:asciiTheme="minorHAnsi" w:hAnsiTheme="minorHAnsi" w:cstheme="minorHAnsi"/>
           <w:b w:val="0"/>
           <w:sz w:val="28"/>
           <w:szCs w:val="28"/>
@@ -3612,15 +3012,7 @@
           <w:sz w:val="28"/>
           <w:szCs w:val="28"/>
         </w:rPr>
-        <w:t>П</w:t>
-      </w:r>
-      <w:r>
-        <w:rPr>
-          <w:rStyle w:val="FontStyle45"/>
-          <w:sz w:val="28"/>
-          <w:szCs w:val="28"/>
-        </w:rPr>
-        <w:t>еречень тем курсовых работ</w:t>
+        <w:t>Перечень тем курсовых работ</w:t>
       </w:r>
     </w:p>
     <w:p>
@@ -3630,14 +3022,12 @@
         <w:ind w:left="0"/>
         <w:contextualSpacing/>
         <w:rPr>
-          <w:rFonts w:asciiTheme="minorHAnsi" w:hAnsiTheme="minorHAnsi" w:cstheme="minorHAnsi"/>
-          <w:sz w:val="28"/>
-          <w:szCs w:val="28"/>
-        </w:rPr>
-      </w:pPr>
-      <w:r>
-        <w:rPr>
-          <w:rFonts w:asciiTheme="minorHAnsi" w:hAnsiTheme="minorHAnsi" w:cstheme="minorHAnsi"/>
+          <w:sz w:val="28"/>
+          <w:szCs w:val="28"/>
+        </w:rPr>
+      </w:pPr>
+      <w:r>
+        <w:rPr>
           <w:sz w:val="28"/>
           <w:szCs w:val="28"/>
         </w:rPr>
@@ -3646,7 +3036,6 @@
       <w:proofErr w:type="spellStart"/>
       <w:r>
         <w:rPr>
-          <w:rFonts w:asciiTheme="minorHAnsi" w:hAnsiTheme="minorHAnsi" w:cstheme="minorHAnsi"/>
           <w:sz w:val="28"/>
           <w:szCs w:val="28"/>
           <w:lang w:val="en-US"/>
@@ -3656,7 +3045,6 @@
       <w:proofErr w:type="spellEnd"/>
       <w:r>
         <w:rPr>
-          <w:rFonts w:asciiTheme="minorHAnsi" w:hAnsiTheme="minorHAnsi" w:cstheme="minorHAnsi"/>
           <w:sz w:val="28"/>
           <w:szCs w:val="28"/>
         </w:rPr>
@@ -3696,15 +3084,7 @@
           <w:sz w:val="28"/>
           <w:szCs w:val="28"/>
         </w:rPr>
-        <w:t>П</w:t>
-      </w:r>
-      <w:r>
-        <w:rPr>
-          <w:b/>
-          <w:sz w:val="28"/>
-          <w:szCs w:val="28"/>
-        </w:rPr>
-        <w:t xml:space="preserve">еречень контрольных вопросов и заданий </w:t>
+        <w:t xml:space="preserve">Перечень контрольных вопросов и заданий </w:t>
       </w:r>
     </w:p>
     <w:p>
@@ -3754,14 +3134,12 @@
         <w:contextualSpacing/>
         <w:jc w:val="both"/>
         <w:rPr>
-          <w:rFonts w:asciiTheme="minorHAnsi" w:hAnsiTheme="minorHAnsi" w:cstheme="minorHAnsi"/>
-          <w:sz w:val="28"/>
-          <w:szCs w:val="28"/>
-        </w:rPr>
-      </w:pPr>
-      <w:r>
-        <w:rPr>
-          <w:rFonts w:asciiTheme="minorHAnsi" w:hAnsiTheme="minorHAnsi" w:cstheme="minorHAnsi"/>
+          <w:sz w:val="28"/>
+          <w:szCs w:val="28"/>
+        </w:rPr>
+      </w:pPr>
+      <w:r>
+        <w:rPr>
           <w:sz w:val="28"/>
           <w:szCs w:val="28"/>
         </w:rPr>
@@ -3770,7 +3148,6 @@
       <w:proofErr w:type="spellStart"/>
       <w:r>
         <w:rPr>
-          <w:rFonts w:asciiTheme="minorHAnsi" w:hAnsiTheme="minorHAnsi" w:cstheme="minorHAnsi"/>
           <w:sz w:val="28"/>
           <w:szCs w:val="28"/>
           <w:lang w:val="en-US"/>
@@ -3780,7 +3157,6 @@
       <w:proofErr w:type="spellEnd"/>
       <w:r>
         <w:rPr>
-          <w:rFonts w:asciiTheme="minorHAnsi" w:hAnsiTheme="minorHAnsi" w:cstheme="minorHAnsi"/>
           <w:sz w:val="28"/>
           <w:szCs w:val="28"/>
         </w:rPr>
@@ -4160,14 +3536,11 @@
         <w:ind w:left="600"/>
         <w:contextualSpacing/>
         <w:jc w:val="both"/>
-        <w:rPr>
-          <w:rFonts w:asciiTheme="minorHAnsi" w:hAnsiTheme="minorHAnsi" w:cstheme="minorHAnsi"/>
-        </w:rPr>
       </w:pPr>
       <w:proofErr w:type="gramStart"/>
       <w:r>
         <w:rPr>
-          <w:rFonts w:asciiTheme="minorHAnsi" w:eastAsia="PMingLiU" w:hAnsiTheme="minorHAnsi" w:cstheme="minorHAnsi"/>
+          <w:rFonts w:eastAsia="PMingLiU"/>
           <w:sz w:val="28"/>
           <w:szCs w:val="28"/>
           <w:lang w:val="en-US" w:eastAsia="zh-TW"/>
@@ -4178,7 +3551,7 @@
       <w:proofErr w:type="gramEnd"/>
       <w:r>
         <w:rPr>
-          <w:rFonts w:asciiTheme="minorHAnsi" w:eastAsia="PMingLiU" w:hAnsiTheme="minorHAnsi" w:cstheme="minorHAnsi"/>
+          <w:rFonts w:eastAsia="PMingLiU"/>
           <w:sz w:val="28"/>
           <w:szCs w:val="28"/>
           <w:lang w:val="en-US" w:eastAsia="zh-TW"/>
@@ -4188,7 +3561,7 @@
       <w:proofErr w:type="spellEnd"/>
       <w:r>
         <w:rPr>
-          <w:rFonts w:asciiTheme="minorHAnsi" w:eastAsia="PMingLiU" w:hAnsiTheme="minorHAnsi" w:cstheme="minorHAnsi"/>
+          <w:rFonts w:eastAsia="PMingLiU"/>
           <w:sz w:val="28"/>
           <w:szCs w:val="28"/>
           <w:lang w:val="en-US" w:eastAsia="zh-TW"/>
@@ -4316,7 +3689,7 @@
       <w:rPr>
         <w:noProof/>
       </w:rPr>
-      <w:t>8</w:t>
+      <w:t>3</w:t>
     </w:r>
     <w:r>
       <w:fldChar w:fldCharType="end"/>
@@ -8889,7 +8262,7 @@
 </file>
 
 <file path=customXml/itemProps1.xml><?xml version="1.0" encoding="utf-8"?>
-<ds:datastoreItem xmlns:ds="http://schemas.openxmlformats.org/officeDocument/2006/customXml" ds:itemID="{C5B705E2-FA57-4AE0-BAC3-8508EF5E46D3}">
+<ds:datastoreItem xmlns:ds="http://schemas.openxmlformats.org/officeDocument/2006/customXml" ds:itemID="{CACE8841-8615-425A-A01B-1AD226F722CF}">
   <ds:schemaRefs>
     <ds:schemaRef ds:uri="http://schemas.openxmlformats.org/officeDocument/2006/bibliography"/>
   </ds:schemaRefs>

</xml_diff>

<commit_message>
commit back report active topics tables
</commit_message>
<xml_diff>
--- a/qwe.docx
+++ b/qwe.docx
@@ -64,9 +64,12 @@
     </w:p>
     <w:p>
       <w:pPr>
-        <w:rPr>
-          <w:b/>
-          <w:sz w:val="28"/>
+        <w:jc w:val="center"/>
+        <w:rPr>
+          <w:b/>
+          <w:sz w:val="32"/>
+          <w:szCs w:val="32"/>
+          <w:lang w:val="en-US"/>
         </w:rPr>
       </w:pPr>
     </w:p>
@@ -305,28 +308,24 @@
           <w:b/>
           <w:sz w:val="28"/>
           <w:szCs w:val="28"/>
+        </w:rPr>
+      </w:pPr>
+      <w:r>
+        <w:rPr>
+          <w:b/>
+          <w:sz w:val="28"/>
+          <w:szCs w:val="28"/>
+        </w:rPr>
+        <w:t>#{</w:t>
+      </w:r>
+      <w:proofErr w:type="spellStart"/>
+      <w:r>
+        <w:rPr>
+          <w:b/>
+          <w:sz w:val="28"/>
+          <w:szCs w:val="28"/>
           <w:lang w:val="en-US"/>
         </w:rPr>
-      </w:pPr>
-      <w:proofErr w:type="gramStart"/>
-      <w:r>
-        <w:rPr>
-          <w:b/>
-          <w:sz w:val="28"/>
-          <w:szCs w:val="28"/>
-          <w:lang w:val="en-US"/>
-        </w:rPr>
-        <w:t>#{</w:t>
-      </w:r>
-      <w:proofErr w:type="spellStart"/>
-      <w:proofErr w:type="gramEnd"/>
-      <w:r>
-        <w:rPr>
-          <w:b/>
-          <w:sz w:val="28"/>
-          <w:szCs w:val="28"/>
-          <w:lang w:val="en-US"/>
-        </w:rPr>
         <w:t>getSubjectName</w:t>
       </w:r>
       <w:proofErr w:type="spellEnd"/>
@@ -335,7 +334,6 @@
           <w:b/>
           <w:sz w:val="28"/>
           <w:szCs w:val="28"/>
-          <w:lang w:val="en-US"/>
         </w:rPr>
         <w:t>}#</w:t>
       </w:r>
@@ -604,12 +602,6 @@
         </w:rPr>
         <w:t>}#</w:t>
       </w:r>
-      <w:r>
-        <w:rPr>
-          <w:sz w:val="28"/>
-        </w:rPr>
-        <w:t xml:space="preserve"> г.</w:t>
-      </w:r>
     </w:p>
     <w:p>
       <w:pPr>
@@ -677,32 +669,56 @@
     <w:p>
       <w:pPr>
         <w:jc w:val="both"/>
-      </w:pPr>
+        <w:rPr>
+          <w:b/>
+        </w:rPr>
+      </w:pPr>
+      <w:r>
+        <w:rPr>
+          <w:b/>
+        </w:rPr>
+        <w:t>СОСТАВИТЕЛ</w:t>
+      </w:r>
+      <w:r>
+        <w:rPr>
+          <w:b/>
+        </w:rPr>
+        <w:t>И</w:t>
+      </w:r>
+      <w:r>
+        <w:rPr>
+          <w:b/>
+        </w:rPr>
+        <w:t>:</w:t>
+      </w:r>
     </w:p>
     <w:p>
       <w:pPr>
         <w:jc w:val="both"/>
         <w:rPr>
-          <w:b/>
-        </w:rPr>
-      </w:pPr>
-      <w:r>
-        <w:rPr>
-          <w:b/>
-        </w:rPr>
-        <w:t>СОСТАВИТЕЛ</w:t>
-      </w:r>
-      <w:r>
-        <w:rPr>
-          <w:b/>
-        </w:rPr>
-        <w:t>И</w:t>
-      </w:r>
-      <w:r>
-        <w:rPr>
-          <w:b/>
-        </w:rPr>
-        <w:t>:</w:t>
+          <w:sz w:val="28"/>
+        </w:rPr>
+      </w:pPr>
+      <w:r>
+        <w:rPr>
+          <w:sz w:val="28"/>
+        </w:rPr>
+        <w:t>#{</w:t>
+      </w:r>
+      <w:proofErr w:type="spellStart"/>
+      <w:r>
+        <w:rPr>
+          <w:sz w:val="28"/>
+          <w:lang w:val="en-US"/>
+        </w:rPr>
+        <w:t>getCreators</w:t>
+      </w:r>
+      <w:proofErr w:type="spellEnd"/>
+      <w:r>
+        <w:rPr>
+          <w:sz w:val="28"/>
+        </w:rPr>
+        <w:t>}#</w:t>
       </w:r>
     </w:p>
     <w:p>
@@ -710,9 +726,14 @@
         <w:jc w:val="both"/>
         <w:rPr>
           <w:b/>
-          <w:sz w:val="28"/>
-        </w:rPr>
-      </w:pPr>
+        </w:rPr>
+      </w:pPr>
+      <w:r>
+        <w:rPr>
+          <w:b/>
+        </w:rPr>
+        <w:t>РЕЦЕНЗЕНТЫ:</w:t>
+      </w:r>
     </w:p>
     <w:p>
       <w:pPr>
@@ -733,7 +754,7 @@
           <w:sz w:val="28"/>
           <w:lang w:val="en-US"/>
         </w:rPr>
-        <w:t>getCreators</w:t>
+        <w:t>getReviewers</w:t>
       </w:r>
       <w:proofErr w:type="spellEnd"/>
       <w:r>
@@ -742,64 +763,6 @@
         </w:rPr>
         <w:t>}#</w:t>
       </w:r>
-    </w:p>
-    <w:p>
-      <w:pPr>
-        <w:pStyle w:val="Heading7"/>
-        <w:jc w:val="both"/>
-        <w:rPr>
-          <w:b/>
-        </w:rPr>
-      </w:pPr>
-      <w:r>
-        <w:rPr>
-          <w:b/>
-        </w:rPr>
-        <w:t>РЕЦЕНЗЕНТЫ:</w:t>
-      </w:r>
-    </w:p>
-    <w:p>
-      <w:pPr>
-        <w:jc w:val="both"/>
-      </w:pPr>
-    </w:p>
-    <w:p>
-      <w:pPr>
-        <w:jc w:val="both"/>
-        <w:rPr>
-          <w:sz w:val="28"/>
-        </w:rPr>
-      </w:pPr>
-      <w:r>
-        <w:rPr>
-          <w:sz w:val="28"/>
-        </w:rPr>
-        <w:t>#{</w:t>
-      </w:r>
-      <w:proofErr w:type="spellStart"/>
-      <w:r>
-        <w:rPr>
-          <w:sz w:val="28"/>
-          <w:lang w:val="en-US"/>
-        </w:rPr>
-        <w:t>getReviewers</w:t>
-      </w:r>
-      <w:proofErr w:type="spellEnd"/>
-      <w:r>
-        <w:rPr>
-          <w:sz w:val="28"/>
-        </w:rPr>
-        <w:t>}#</w:t>
-      </w:r>
-    </w:p>
-    <w:p>
-      <w:pPr>
-        <w:pStyle w:val="BodyText"/>
-        <w:rPr>
-          <w:b/>
-          <w:lang w:val="ru-RU"/>
-        </w:rPr>
-      </w:pPr>
     </w:p>
     <w:p>
       <w:pPr>
@@ -1400,7 +1363,6 @@
         <w:t>ЗАПИСКА</w:t>
       </w:r>
     </w:p>
-    <w:p/>
     <w:p>
       <w:pPr>
         <w:ind w:firstLine="567"/>
@@ -1754,17 +1716,6 @@
         </w:rPr>
         <w:t>}#</w:t>
       </w:r>
-      <w:bookmarkStart w:id="0" w:name="_GoBack"/>
-      <w:bookmarkEnd w:id="0"/>
-    </w:p>
-    <w:p>
-      <w:pPr>
-        <w:jc w:val="both"/>
-        <w:rPr>
-          <w:sz w:val="28"/>
-          <w:szCs w:val="28"/>
-        </w:rPr>
-      </w:pPr>
     </w:p>
     <w:p>
       <w:pPr>
@@ -1944,18 +1895,6 @@
     </w:p>
     <w:p>
       <w:pPr>
-        <w:pStyle w:val="BodyText2"/>
-        <w:spacing w:after="0" w:line="240" w:lineRule="auto"/>
-        <w:ind w:firstLine="709"/>
-        <w:rPr>
-          <w:sz w:val="28"/>
-          <w:szCs w:val="28"/>
-          <w:lang w:val="ru-RU"/>
-        </w:rPr>
-      </w:pPr>
-    </w:p>
-    <w:p>
-      <w:pPr>
         <w:ind w:firstLine="567"/>
         <w:jc w:val="both"/>
         <w:rPr>
@@ -2006,16 +1945,6 @@
     </w:p>
     <w:p>
       <w:pPr>
-        <w:ind w:firstLine="720"/>
-        <w:jc w:val="both"/>
-        <w:rPr>
-          <w:sz w:val="28"/>
-          <w:szCs w:val="28"/>
-        </w:rPr>
-      </w:pPr>
-    </w:p>
-    <w:p>
-      <w:pPr>
         <w:ind w:firstLine="567"/>
         <w:jc w:val="both"/>
         <w:rPr>
@@ -2030,16 +1959,6 @@
         </w:rPr>
         <w:t xml:space="preserve">Распределение аудиторных часов по курсам, семестрам и видам занятий приведено ниже. </w:t>
       </w:r>
-    </w:p>
-    <w:p>
-      <w:pPr>
-        <w:ind w:firstLine="567"/>
-        <w:jc w:val="both"/>
-        <w:rPr>
-          <w:sz w:val="28"/>
-          <w:szCs w:val="28"/>
-        </w:rPr>
-      </w:pPr>
     </w:p>
     <w:p>
       <w:pPr>
@@ -2179,30 +2098,9 @@
     </w:p>
     <w:p>
       <w:pPr>
-        <w:ind w:firstLine="720"/>
+        <w:ind w:firstLine="567"/>
         <w:contextualSpacing/>
         <w:jc w:val="center"/>
-        <w:rPr>
-          <w:b/>
-        </w:rPr>
-      </w:pPr>
-    </w:p>
-    <w:p>
-      <w:pPr>
-        <w:ind w:firstLine="709"/>
-        <w:contextualSpacing/>
-        <w:jc w:val="center"/>
-        <w:rPr>
-          <w:b/>
-          <w:caps/>
-        </w:rPr>
-      </w:pPr>
-    </w:p>
-    <w:p>
-      <w:pPr>
-        <w:ind w:firstLine="567"/>
-        <w:contextualSpacing/>
-        <w:jc w:val="both"/>
         <w:rPr>
           <w:sz w:val="28"/>
           <w:szCs w:val="28"/>
@@ -2268,6 +2166,58 @@
     </w:p>
     <w:p>
       <w:pPr>
+        <w:ind w:left="-360"/>
+        <w:rPr>
+          <w:sz w:val="28"/>
+          <w:szCs w:val="28"/>
+        </w:rPr>
+      </w:pPr>
+      <w:bookmarkStart w:id="0" w:name="_GoBack"/>
+      <w:r>
+        <w:rPr>
+          <w:sz w:val="28"/>
+          <w:szCs w:val="28"/>
+        </w:rPr>
+        <w:lastRenderedPageBreak/>
+        <w:t>#{</w:t>
+      </w:r>
+      <w:proofErr w:type="spellStart"/>
+      <w:r>
+        <w:rPr>
+          <w:sz w:val="28"/>
+          <w:szCs w:val="28"/>
+          <w:lang w:val="en-US"/>
+        </w:rPr>
+        <w:t>getActi</w:t>
+      </w:r>
+      <w:r>
+        <w:rPr>
+          <w:sz w:val="28"/>
+          <w:szCs w:val="28"/>
+          <w:lang w:val="en-US"/>
+        </w:rPr>
+        <w:t>veTopicsTable</w:t>
+      </w:r>
+      <w:proofErr w:type="spellEnd"/>
+      <w:r>
+        <w:rPr>
+          <w:sz w:val="28"/>
+          <w:szCs w:val="28"/>
+        </w:rPr>
+        <w:t>}#</w:t>
+      </w:r>
+    </w:p>
+    <w:bookmarkEnd w:id="0"/>
+    <w:p>
+      <w:pPr>
+        <w:rPr>
+          <w:sz w:val="28"/>
+          <w:szCs w:val="28"/>
+        </w:rPr>
+      </w:pPr>
+    </w:p>
+    <w:p>
+      <w:pPr>
         <w:rPr>
           <w:sz w:val="28"/>
           <w:szCs w:val="28"/>
@@ -2279,39 +2229,6 @@
           <w:cols w:space="720"/>
         </w:sectPr>
       </w:pPr>
-      <w:r>
-        <w:rPr>
-          <w:sz w:val="28"/>
-          <w:szCs w:val="28"/>
-        </w:rPr>
-        <w:lastRenderedPageBreak/>
-        <w:t>#{</w:t>
-      </w:r>
-      <w:proofErr w:type="spellStart"/>
-      <w:r>
-        <w:rPr>
-          <w:sz w:val="28"/>
-          <w:szCs w:val="28"/>
-          <w:lang w:val="en-US"/>
-        </w:rPr>
-        <w:t>getActi</w:t>
-      </w:r>
-      <w:r>
-        <w:rPr>
-          <w:sz w:val="28"/>
-          <w:szCs w:val="28"/>
-          <w:lang w:val="en-US"/>
-        </w:rPr>
-        <w:t>veTopicsTable</w:t>
-      </w:r>
-      <w:proofErr w:type="spellEnd"/>
-      <w:r>
-        <w:rPr>
-          <w:sz w:val="28"/>
-          <w:szCs w:val="28"/>
-        </w:rPr>
-        <w:t>}#</w:t>
-      </w:r>
     </w:p>
     <w:p>
       <w:pPr>
@@ -3064,6 +2981,14 @@
           <w:szCs w:val="28"/>
         </w:rPr>
       </w:pPr>
+      <w:r>
+        <w:rPr>
+          <w:b/>
+          <w:sz w:val="28"/>
+          <w:szCs w:val="28"/>
+        </w:rPr>
+        <w:t xml:space="preserve">Перечень контрольных вопросов и заданий </w:t>
+      </w:r>
     </w:p>
     <w:p>
       <w:pPr>
@@ -3084,56 +3009,17 @@
           <w:sz w:val="28"/>
           <w:szCs w:val="28"/>
         </w:rPr>
-        <w:t xml:space="preserve">Перечень контрольных вопросов и заданий </w:t>
-      </w:r>
-    </w:p>
-    <w:p>
-      <w:pPr>
-        <w:pStyle w:val="BodyTextIndent"/>
-        <w:spacing w:after="0"/>
-        <w:ind w:left="0"/>
-        <w:contextualSpacing/>
-        <w:jc w:val="center"/>
-        <w:rPr>
-          <w:b/>
-          <w:sz w:val="28"/>
-          <w:szCs w:val="28"/>
-        </w:rPr>
-      </w:pPr>
-      <w:r>
-        <w:rPr>
-          <w:b/>
-          <w:sz w:val="28"/>
-          <w:szCs w:val="28"/>
-        </w:rPr>
         <w:t>для самостоятельной работы</w:t>
       </w:r>
     </w:p>
     <w:p>
       <w:pPr>
-        <w:pStyle w:val="BodyTextIndent"/>
         <w:tabs>
           <w:tab w:val="left" w:pos="426"/>
         </w:tabs>
-        <w:spacing w:after="0"/>
-        <w:ind w:left="0"/>
         <w:contextualSpacing/>
         <w:jc w:val="both"/>
         <w:rPr>
-          <w:b/>
-          <w:sz w:val="28"/>
-          <w:szCs w:val="28"/>
-        </w:rPr>
-      </w:pPr>
-    </w:p>
-    <w:p>
-      <w:pPr>
-        <w:tabs>
-          <w:tab w:val="left" w:pos="426"/>
-        </w:tabs>
-        <w:contextualSpacing/>
-        <w:jc w:val="both"/>
-        <w:rPr>
           <w:sz w:val="28"/>
           <w:szCs w:val="28"/>
         </w:rPr>
@@ -3162,18 +3048,6 @@
         </w:rPr>
         <w:t>}#</w:t>
       </w:r>
-    </w:p>
-    <w:p>
-      <w:pPr>
-        <w:pStyle w:val="BodyTextIndent"/>
-        <w:spacing w:after="0"/>
-        <w:contextualSpacing/>
-        <w:jc w:val="both"/>
-        <w:rPr>
-          <w:sz w:val="28"/>
-          <w:szCs w:val="28"/>
-        </w:rPr>
-      </w:pPr>
     </w:p>
     <w:p>
       <w:pPr>
@@ -3352,20 +3226,6 @@
         <w:t>студентов</w:t>
       </w:r>
       <w:proofErr w:type="spellEnd"/>
-    </w:p>
-    <w:p>
-      <w:pPr>
-        <w:pStyle w:val="Footer"/>
-        <w:contextualSpacing/>
-        <w:jc w:val="center"/>
-        <w:rPr>
-          <w:b/>
-          <w:bCs/>
-          <w:sz w:val="28"/>
-          <w:szCs w:val="28"/>
-          <w:lang w:val="ru-RU"/>
-        </w:rPr>
-      </w:pPr>
     </w:p>
     <w:p>
       <w:pPr>
@@ -3689,7 +3549,7 @@
       <w:rPr>
         <w:noProof/>
       </w:rPr>
-      <w:t>3</w:t>
+      <w:t>8</w:t>
     </w:r>
     <w:r>
       <w:fldChar w:fldCharType="end"/>
@@ -8262,7 +8122,7 @@
 </file>
 
 <file path=customXml/itemProps1.xml><?xml version="1.0" encoding="utf-8"?>
-<ds:datastoreItem xmlns:ds="http://schemas.openxmlformats.org/officeDocument/2006/customXml" ds:itemID="{CACE8841-8615-425A-A01B-1AD226F722CF}">
+<ds:datastoreItem xmlns:ds="http://schemas.openxmlformats.org/officeDocument/2006/customXml" ds:itemID="{7737D646-387A-41D4-9A8B-659A67A53A3B}">
   <ds:schemaRefs>
     <ds:schemaRef ds:uri="http://schemas.openxmlformats.org/officeDocument/2006/bibliography"/>
   </ds:schemaRefs>

</xml_diff>